<commit_message>
push markdown file of "情報工学基礎"
</commit_message>
<xml_diff>
--- a/システム工学基礎/システム工学基礎出席確認票(5.10)[西村弘平].docx
+++ b/システム工学基礎/システム工学基礎出席確認票(5.10)[西村弘平].docx
@@ -1,6 +1,6 @@
 
 <file path=word/document.xml><?xml version="1.0" encoding="utf-8"?>
-<w:document xmlns:wpc="http://schemas.microsoft.com/office/word/2010/wordprocessingCanvas" xmlns:cx="http://schemas.microsoft.com/office/drawing/2014/chartex" xmlns:cx1="http://schemas.microsoft.com/office/drawing/2015/9/8/chartex" xmlns:cx2="http://schemas.microsoft.com/office/drawing/2015/10/21/chartex" xmlns:mc="http://schemas.openxmlformats.org/markup-compatibility/2006" xmlns:o="urn:schemas-microsoft-com:office:office" xmlns:r="http://schemas.openxmlformats.org/officeDocument/2006/relationships" xmlns:m="http://schemas.openxmlformats.org/officeDocument/2006/math" xmlns:v="urn:schemas-microsoft-com:vml" xmlns:wp14="http://schemas.microsoft.com/office/word/2010/wordprocessingDrawing" xmlns:wp="http://schemas.openxmlformats.org/drawingml/2006/wordprocessingDrawing" xmlns:w10="urn:schemas-microsoft-com:office:word" xmlns:w="http://schemas.openxmlformats.org/wordprocessingml/2006/main" xmlns:w14="http://schemas.microsoft.com/office/word/2010/wordml" xmlns:w15="http://schemas.microsoft.com/office/word/2012/wordml" xmlns:w16se="http://schemas.microsoft.com/office/word/2015/wordml/symex" xmlns:wpg="http://schemas.microsoft.com/office/word/2010/wordprocessingGroup" xmlns:wpi="http://schemas.microsoft.com/office/word/2010/wordprocessingInk" xmlns:wne="http://schemas.microsoft.com/office/word/2006/wordml" xmlns:wps="http://schemas.microsoft.com/office/word/2010/wordprocessingShape" mc:Ignorable="w14 w15 w16se wp14">
+<w:document xmlns:wpc="http://schemas.microsoft.com/office/word/2010/wordprocessingCanvas" xmlns:cx="http://schemas.microsoft.com/office/drawing/2014/chartex" xmlns:cx1="http://schemas.microsoft.com/office/drawing/2015/9/8/chartex" xmlns:mc="http://schemas.openxmlformats.org/markup-compatibility/2006" xmlns:o="urn:schemas-microsoft-com:office:office" xmlns:r="http://schemas.openxmlformats.org/officeDocument/2006/relationships" xmlns:m="http://schemas.openxmlformats.org/officeDocument/2006/math" xmlns:v="urn:schemas-microsoft-com:vml" xmlns:wp14="http://schemas.microsoft.com/office/word/2010/wordprocessingDrawing" xmlns:wp="http://schemas.openxmlformats.org/drawingml/2006/wordprocessingDrawing" xmlns:w10="urn:schemas-microsoft-com:office:word" xmlns:w="http://schemas.openxmlformats.org/wordprocessingml/2006/main" xmlns:w14="http://schemas.microsoft.com/office/word/2010/wordml" xmlns:w15="http://schemas.microsoft.com/office/word/2012/wordml" xmlns:w16se="http://schemas.microsoft.com/office/word/2015/wordml/symex" xmlns:wpg="http://schemas.microsoft.com/office/word/2010/wordprocessingGroup" xmlns:wpi="http://schemas.microsoft.com/office/word/2010/wordprocessingInk" xmlns:wne="http://schemas.microsoft.com/office/word/2006/wordml" xmlns:wps="http://schemas.microsoft.com/office/word/2010/wordprocessingShape" mc:Ignorable="w14 w15 w16se wp14">
   <w:body>
     <w:p>
       <w:pPr>
@@ -14,27 +14,11 @@
       </w:pPr>
       <w:r>
         <w:rPr>
-          <w:rFonts w:ascii="HGSｺﾞｼｯｸE" w:eastAsia="HGSｺﾞｼｯｸE" w:hAnsi="HGSｺﾞｼｯｸE" w:hint="eastAsia"/>
+          <w:rFonts w:ascii="HGSｺﾞｼｯｸE" w:eastAsia="HGSｺﾞｼｯｸE" w:hAnsi="HGSｺﾞｼｯｸE" w:cs="HGSｺﾞｼｯｸE"/>
           <w:sz w:val="24"/>
           <w:szCs w:val="24"/>
         </w:rPr>
-        <w:t>平成２８年度　システム創生学科　学部講義　No</w:t>
-      </w:r>
-      <w:r>
-        <w:rPr>
-          <w:rFonts w:ascii="HGSｺﾞｼｯｸE" w:eastAsia="HGSｺﾞｼｯｸE" w:hAnsi="HGSｺﾞｼｯｸE"/>
-          <w:sz w:val="24"/>
-          <w:szCs w:val="24"/>
-        </w:rPr>
-        <w:t>.</w:t>
-      </w:r>
-      <w:r>
-        <w:rPr>
-          <w:rFonts w:ascii="HGSｺﾞｼｯｸE" w:eastAsia="HGSｺﾞｼｯｸE" w:hAnsi="HGSｺﾞｼｯｸE" w:hint="eastAsia"/>
-          <w:sz w:val="24"/>
-          <w:szCs w:val="24"/>
-        </w:rPr>
-        <w:t>03-84451</w:t>
+        <w:t>平成２８年度　システム創生学科　学部講義　No.03-84451</w:t>
       </w:r>
     </w:p>
     <w:p>
@@ -67,29 +51,11 @@
       </w:pPr>
       <w:r>
         <w:rPr>
-          <w:rFonts w:ascii="HGSｺﾞｼｯｸE" w:eastAsia="HGSｺﾞｼｯｸE" w:hAnsi="HGSｺﾞｼｯｸE" w:hint="eastAsia"/>
+          <w:rFonts w:ascii="HGSｺﾞｼｯｸE" w:eastAsia="HGSｺﾞｼｯｸE" w:hAnsi="HGSｺﾞｼｯｸE" w:cs="HGSｺﾞｼｯｸE"/>
           <w:sz w:val="24"/>
           <w:szCs w:val="24"/>
         </w:rPr>
-        <w:t xml:space="preserve">フィードバック　兼　出席確認票（　</w:t>
-      </w:r>
-      <w:bookmarkStart w:id="0" w:name="_GoBack"/>
-      <w:bookmarkEnd w:id="0"/>
-      <w:r>
-        <w:rPr>
-          <w:rFonts w:ascii="HGSｺﾞｼｯｸE" w:eastAsia="HGSｺﾞｼｯｸE" w:hAnsi="HGSｺﾞｼｯｸE" w:hint="eastAsia"/>
-          <w:sz w:val="24"/>
-          <w:szCs w:val="24"/>
-        </w:rPr>
-        <w:t xml:space="preserve">月　</w:t>
-      </w:r>
-      <w:r>
-        <w:rPr>
-          <w:rFonts w:ascii="HGSｺﾞｼｯｸE" w:eastAsia="HGSｺﾞｼｯｸE" w:hAnsi="HGSｺﾞｼｯｸE" w:hint="eastAsia"/>
-          <w:sz w:val="24"/>
-          <w:szCs w:val="24"/>
-        </w:rPr>
-        <w:t>日）</w:t>
+        <w:t>フィードバック　兼　出席確認票（5月10日）</w:t>
       </w:r>
     </w:p>
     <w:p>
@@ -100,141 +66,33 @@
       </w:pPr>
       <w:r>
         <w:rPr>
-          <w:rFonts w:ascii="HGSｺﾞｼｯｸE" w:eastAsia="HGSｺﾞｼｯｸE" w:hAnsi="HGSｺﾞｼｯｸE" w:hint="eastAsia"/>
+          <w:rFonts w:ascii="HGSｺﾞｼｯｸE" w:eastAsia="HGSｺﾞｼｯｸE" w:hAnsi="HGSｺﾞｼｯｸE" w:cs="HGSｺﾞｼｯｸE"/>
         </w:rPr>
-        <w:t>注：空欄が多いと講義に参加していないと考えますので</w:t>
-      </w:r>
-      <w:r>
-        <w:rPr>
-          <w:rFonts w:ascii="HGSｺﾞｼｯｸE" w:eastAsia="HGSｺﾞｼｯｸE" w:hAnsi="HGSｺﾞｼｯｸE" w:hint="eastAsia"/>
-        </w:rPr>
-        <w:t xml:space="preserve"> </w:t>
-      </w:r>
-      <w:r>
-        <w:rPr>
-          <w:rFonts w:ascii="HGSｺﾞｼｯｸE" w:eastAsia="HGSｺﾞｼｯｸE" w:hAnsi="HGSｺﾞｼｯｸE" w:hint="eastAsia"/>
-        </w:rPr>
-        <w:t>記入には十分に注意してください.</w:t>
-      </w:r>
-      <w:r>
-        <w:rPr>
-          <w:rFonts w:ascii="HGSｺﾞｼｯｸE" w:eastAsia="HGSｺﾞｼｯｸE" w:hAnsi="HGSｺﾞｼｯｸE" w:hint="eastAsia"/>
-        </w:rPr>
-        <w:t>記入したものを</w:t>
-      </w:r>
-      <w:r>
-        <w:rPr>
-          <w:rFonts w:ascii="HGSｺﾞｼｯｸE" w:eastAsia="HGSｺﾞｼｯｸE" w:hAnsi="HGSｺﾞｼｯｸE" w:hint="eastAsia"/>
-        </w:rPr>
-        <w:t xml:space="preserve">撮影, </w:t>
-      </w:r>
-      <w:r>
-        <w:rPr>
-          <w:rFonts w:ascii="HGSｺﾞｼｯｸE" w:eastAsia="HGSｺﾞｼｯｸE" w:hAnsi="HGSｺﾞｼｯｸE" w:hint="eastAsia"/>
-        </w:rPr>
-        <w:t>デジタル化し</w:t>
-      </w:r>
-      <w:r>
-        <w:rPr>
-          <w:rFonts w:ascii="HGSｺﾞｼｯｸE" w:eastAsia="HGSｺﾞｼｯｸE" w:hAnsi="HGSｺﾞｼｯｸE" w:hint="eastAsia"/>
-        </w:rPr>
-        <w:t xml:space="preserve">, </w:t>
-      </w:r>
-      <w:r>
-        <w:rPr>
-          <w:rFonts w:ascii="HGSｺﾞｼｯｸE" w:eastAsia="HGSｺﾞｼｯｸE" w:hAnsi="HGSｺﾞｼｯｸE" w:hint="eastAsia"/>
-        </w:rPr>
-        <w:t>ITC</w:t>
-      </w:r>
-      <w:r>
-        <w:rPr>
-          <w:rFonts w:ascii="HGSｺﾞｼｯｸE" w:eastAsia="HGSｺﾞｼｯｸE" w:hAnsi="HGSｺﾞｼｯｸE"/>
-        </w:rPr>
-        <w:t>-</w:t>
-      </w:r>
-      <w:r>
-        <w:rPr>
-          <w:rFonts w:ascii="HGSｺﾞｼｯｸE" w:eastAsia="HGSｺﾞｼｯｸE" w:hAnsi="HGSｺﾞｼｯｸE" w:hint="eastAsia"/>
-        </w:rPr>
-        <w:t>LMSへアップする</w:t>
-      </w:r>
-      <w:r>
-        <w:rPr>
-          <w:rFonts w:ascii="HGSｺﾞｼｯｸE" w:eastAsia="HGSｺﾞｼｯｸE" w:hAnsi="HGSｺﾞｼｯｸE" w:hint="eastAsia"/>
-        </w:rPr>
-        <w:t xml:space="preserve">. </w:t>
-      </w:r>
-      <w:r>
-        <w:rPr>
-          <w:rFonts w:ascii="HGSｺﾞｼｯｸE" w:eastAsia="HGSｺﾞｼｯｸE" w:hAnsi="HGSｺﾞｼｯｸE"/>
-        </w:rPr>
-        <w:t xml:space="preserve"> </w:t>
-      </w:r>
-      <w:r>
-        <w:rPr>
-          <w:rFonts w:ascii="HGSｺﾞｼｯｸE" w:eastAsia="HGSｺﾞｼｯｸE" w:hAnsi="HGSｺﾞｼｯｸE" w:hint="eastAsia"/>
-        </w:rPr>
-        <w:t>自分の</w:t>
-      </w:r>
-      <w:r>
-        <w:rPr>
-          <w:rFonts w:ascii="HGSｺﾞｼｯｸE" w:eastAsia="HGSｺﾞｼｯｸE" w:hAnsi="HGSｺﾞｼｯｸE" w:hint="eastAsia"/>
-        </w:rPr>
-        <w:t xml:space="preserve">ノート, </w:t>
-      </w:r>
-      <w:r>
-        <w:rPr>
-          <w:rFonts w:ascii="HGSｺﾞｼｯｸE" w:eastAsia="HGSｺﾞｼｯｸE" w:hAnsi="HGSｺﾞｼｯｸE" w:hint="eastAsia"/>
-        </w:rPr>
-        <w:t>メモでも代用可能とする</w:t>
-      </w:r>
-      <w:r>
-        <w:rPr>
-          <w:rFonts w:ascii="HGSｺﾞｼｯｸE" w:eastAsia="HGSｺﾞｼｯｸE" w:hAnsi="HGSｺﾞｼｯｸE" w:hint="eastAsia"/>
-        </w:rPr>
-        <w:t xml:space="preserve">が, </w:t>
-      </w:r>
-      <w:r>
-        <w:rPr>
-          <w:rFonts w:ascii="HGSｺﾞｼｯｸE" w:eastAsia="HGSｺﾞｼｯｸE" w:hAnsi="HGSｺﾞｼｯｸE" w:hint="eastAsia"/>
-        </w:rPr>
-        <w:t>その旨を確認票に明記し</w:t>
-      </w:r>
-      <w:r>
-        <w:rPr>
-          <w:rFonts w:ascii="HGSｺﾞｼｯｸE" w:eastAsia="HGSｺﾞｼｯｸE" w:hAnsi="HGSｺﾞｼｯｸE" w:hint="eastAsia"/>
-        </w:rPr>
-        <w:t xml:space="preserve">, </w:t>
-      </w:r>
-      <w:r>
-        <w:rPr>
-          <w:rFonts w:ascii="HGSｺﾞｼｯｸE" w:eastAsia="HGSｺﾞｼｯｸE" w:hAnsi="HGSｺﾞｼｯｸE" w:hint="eastAsia"/>
-        </w:rPr>
-        <w:t>あわせてアップすること</w:t>
+        <w:t>注：空欄が多いと講義に参加していないと考えますので 記入には十分に注意してください.記入したものを撮影, デジタル化し, ITC-LMSへアップする.  自分のノート, メモでも代用可能とするが, その旨を確認票に明記し, あわせてアップすること</w:t>
       </w:r>
     </w:p>
     <w:tbl>
       <w:tblPr>
         <w:tblStyle w:val="a3"/>
-        <w:tblW w:w="8647" w:type="dxa"/>
+        <w:tblW w:w="9918" w:type="dxa"/>
         <w:tblInd w:w="-147" w:type="dxa"/>
         <w:tblLook w:val="04A0" w:firstRow="1" w:lastRow="0" w:firstColumn="1" w:lastColumn="0" w:noHBand="0" w:noVBand="1"/>
       </w:tblPr>
       <w:tblGrid>
-        <w:gridCol w:w="1135"/>
-        <w:gridCol w:w="1701"/>
-        <w:gridCol w:w="871"/>
-        <w:gridCol w:w="1822"/>
-        <w:gridCol w:w="992"/>
-        <w:gridCol w:w="2126"/>
+        <w:gridCol w:w="1145"/>
+        <w:gridCol w:w="1716"/>
+        <w:gridCol w:w="878"/>
+        <w:gridCol w:w="1838"/>
+        <w:gridCol w:w="1000"/>
+        <w:gridCol w:w="3341"/>
       </w:tblGrid>
       <w:tr>
         <w:trPr>
-          <w:trHeight w:val="578"/>
+          <w:trHeight w:val="327"/>
         </w:trPr>
         <w:tc>
           <w:tcPr>
-            <w:tcW w:w="1135" w:type="dxa"/>
+            <w:tcW w:w="1145" w:type="dxa"/>
             <w:tcBorders>
               <w:top w:val="single" w:sz="8" w:space="0" w:color="auto"/>
               <w:left w:val="single" w:sz="8" w:space="0" w:color="auto"/>
@@ -262,7 +120,7 @@
         </w:tc>
         <w:tc>
           <w:tcPr>
-            <w:tcW w:w="1701" w:type="dxa"/>
+            <w:tcW w:w="1716" w:type="dxa"/>
             <w:tcBorders>
               <w:top w:val="single" w:sz="8" w:space="0" w:color="auto"/>
             </w:tcBorders>
@@ -270,6 +128,14 @@
           <w:p>
             <w:pPr>
               <w:jc w:val="center"/>
+            </w:pPr>
+            <w:r>
+              <w:t>SDM</w:t>
+            </w:r>
+          </w:p>
+          <w:p>
+            <w:pPr>
+              <w:jc w:val="center"/>
               <w:rPr>
                 <w:rFonts w:ascii="HGSｺﾞｼｯｸE" w:eastAsia="HGSｺﾞｼｯｸE" w:hAnsi="HGSｺﾞｼｯｸE"/>
               </w:rPr>
@@ -278,7 +144,7 @@
         </w:tc>
         <w:tc>
           <w:tcPr>
-            <w:tcW w:w="871" w:type="dxa"/>
+            <w:tcW w:w="878" w:type="dxa"/>
             <w:tcBorders>
               <w:top w:val="single" w:sz="8" w:space="0" w:color="auto"/>
             </w:tcBorders>
@@ -304,7 +170,7 @@
         </w:tc>
         <w:tc>
           <w:tcPr>
-            <w:tcW w:w="1822" w:type="dxa"/>
+            <w:tcW w:w="1838" w:type="dxa"/>
             <w:tcBorders>
               <w:top w:val="single" w:sz="8" w:space="0" w:color="auto"/>
             </w:tcBorders>
@@ -316,11 +182,14 @@
                 <w:rFonts w:ascii="HGSｺﾞｼｯｸE" w:eastAsia="HGSｺﾞｼｯｸE" w:hAnsi="HGSｺﾞｼｯｸE"/>
               </w:rPr>
             </w:pPr>
+            <w:r>
+              <w:t>03-160946</w:t>
+            </w:r>
           </w:p>
         </w:tc>
         <w:tc>
           <w:tcPr>
-            <w:tcW w:w="992" w:type="dxa"/>
+            <w:tcW w:w="1000" w:type="dxa"/>
             <w:tcBorders>
               <w:top w:val="single" w:sz="8" w:space="0" w:color="auto"/>
             </w:tcBorders>
@@ -347,7 +216,7 @@
         </w:tc>
         <w:tc>
           <w:tcPr>
-            <w:tcW w:w="2126" w:type="dxa"/>
+            <w:tcW w:w="3341" w:type="dxa"/>
             <w:tcBorders>
               <w:top w:val="single" w:sz="8" w:space="0" w:color="auto"/>
               <w:right w:val="single" w:sz="8" w:space="0" w:color="auto"/>
@@ -360,16 +229,19 @@
                 <w:rFonts w:ascii="HGSｺﾞｼｯｸE" w:eastAsia="HGSｺﾞｼｯｸE" w:hAnsi="HGSｺﾞｼｯｸE"/>
               </w:rPr>
             </w:pPr>
+            <w:r>
+              <w:t>西村弘平</w:t>
+            </w:r>
           </w:p>
         </w:tc>
       </w:tr>
       <w:tr>
         <w:trPr>
-          <w:trHeight w:val="277"/>
+          <w:trHeight w:val="157"/>
         </w:trPr>
         <w:tc>
           <w:tcPr>
-            <w:tcW w:w="8647" w:type="dxa"/>
+            <w:tcW w:w="9918" w:type="dxa"/>
             <w:gridSpan w:val="6"/>
             <w:tcBorders>
               <w:left w:val="single" w:sz="8" w:space="0" w:color="auto"/>
@@ -384,68 +256,20 @@
             </w:pPr>
             <w:r>
               <w:rPr>
-                <w:rFonts w:ascii="HGSｺﾞｼｯｸE" w:eastAsia="HGSｺﾞｼｯｸE" w:hAnsi="HGSｺﾞｼｯｸE" w:hint="eastAsia"/>
-              </w:rPr>
-              <w:t>①理解できた</w:t>
-            </w:r>
-            <w:r>
-              <w:rPr>
-                <w:rFonts w:ascii="HGSｺﾞｼｯｸE" w:eastAsia="HGSｺﾞｼｯｸE" w:hAnsi="HGSｺﾞｼｯｸE" w:hint="eastAsia"/>
-              </w:rPr>
-              <w:t xml:space="preserve">内容,  </w:t>
-            </w:r>
-            <w:r>
-              <w:rPr>
-                <w:rFonts w:ascii="HGSｺﾞｼｯｸE" w:eastAsia="HGSｺﾞｼｯｸE" w:hAnsi="HGSｺﾞｼｯｸE" w:hint="eastAsia"/>
-              </w:rPr>
-              <w:t>②理解できなかった</w:t>
-            </w:r>
-            <w:r>
-              <w:rPr>
-                <w:rFonts w:ascii="HGSｺﾞｼｯｸE" w:eastAsia="HGSｺﾞｼｯｸE" w:hAnsi="HGSｺﾞｼｯｸE" w:hint="eastAsia"/>
-              </w:rPr>
-              <w:t xml:space="preserve">内容,  </w:t>
-            </w:r>
-            <w:r>
-              <w:rPr>
-                <w:rFonts w:ascii="HGSｺﾞｼｯｸE" w:eastAsia="HGSｺﾞｼｯｸE" w:hAnsi="HGSｺﾞｼｯｸE" w:hint="eastAsia"/>
-              </w:rPr>
-              <w:t>③興味を持った</w:t>
-            </w:r>
-            <w:r>
-              <w:rPr>
-                <w:rFonts w:ascii="HGSｺﾞｼｯｸE" w:eastAsia="HGSｺﾞｼｯｸE" w:hAnsi="HGSｺﾞｼｯｸE" w:hint="eastAsia"/>
-              </w:rPr>
-              <w:t xml:space="preserve">内容,  </w:t>
-            </w:r>
-            <w:r>
-              <w:rPr>
-                <w:rFonts w:ascii="HGSｺﾞｼｯｸE" w:eastAsia="HGSｺﾞｼｯｸE" w:hAnsi="HGSｺﾞｼｯｸE" w:hint="eastAsia"/>
-              </w:rPr>
-              <w:t>④</w:t>
-            </w:r>
-            <w:r>
-              <w:rPr>
-                <w:rFonts w:ascii="HGSｺﾞｼｯｸE" w:eastAsia="HGSｺﾞｼｯｸE" w:hAnsi="HGSｺﾞｼｯｸE" w:hint="eastAsia"/>
-              </w:rPr>
-              <w:t xml:space="preserve">感想,  </w:t>
-            </w:r>
-            <w:r>
-              <w:rPr>
-                <w:rFonts w:ascii="HGSｺﾞｼｯｸE" w:eastAsia="HGSｺﾞｼｯｸE" w:hAnsi="HGSｺﾞｼｯｸE" w:hint="eastAsia"/>
-              </w:rPr>
-              <w:t>⑤要望</w:t>
+                <w:rFonts w:ascii="HGSｺﾞｼｯｸE" w:eastAsia="HGSｺﾞｼｯｸE" w:hAnsi="HGSｺﾞｼｯｸE" w:cs="HGSｺﾞｼｯｸE"/>
+              </w:rPr>
+              <w:t>①理解できた内容,  ②理解できなかった内容,  ③興味を持った内容,  ④感想,  ⑤要望</w:t>
             </w:r>
           </w:p>
         </w:tc>
       </w:tr>
       <w:tr>
         <w:trPr>
-          <w:trHeight w:val="622"/>
+          <w:trHeight w:val="352"/>
         </w:trPr>
         <w:tc>
           <w:tcPr>
-            <w:tcW w:w="8647" w:type="dxa"/>
+            <w:tcW w:w="9918" w:type="dxa"/>
             <w:gridSpan w:val="6"/>
             <w:tcBorders>
               <w:left w:val="single" w:sz="8" w:space="0" w:color="auto"/>
@@ -459,16 +283,23 @@
                 <w:rFonts w:ascii="HGSｺﾞｼｯｸE" w:eastAsia="HGSｺﾞｼｯｸE" w:hAnsi="HGSｺﾞｼｯｸE"/>
               </w:rPr>
             </w:pPr>
+            <w:r>
+              <w:rPr>
+                <w:rFonts w:ascii="Century" w:eastAsia="Century" w:hAnsi="Century" w:cs="Century"/>
+                <w:szCs w:val="21"/>
+              </w:rPr>
+              <w:t>①理解できた内容:dematel法によって要素間の関係の強さを表現する手法を理解しました。</w:t>
+            </w:r>
           </w:p>
         </w:tc>
       </w:tr>
       <w:tr>
         <w:trPr>
-          <w:trHeight w:val="561"/>
+          <w:trHeight w:val="317"/>
         </w:trPr>
         <w:tc>
           <w:tcPr>
-            <w:tcW w:w="8647" w:type="dxa"/>
+            <w:tcW w:w="9918" w:type="dxa"/>
             <w:gridSpan w:val="6"/>
             <w:tcBorders>
               <w:top w:val="dashSmallGap" w:sz="4" w:space="0" w:color="auto"/>
@@ -483,16 +314,26 @@
                 <w:rFonts w:ascii="HGSｺﾞｼｯｸE" w:eastAsia="HGSｺﾞｼｯｸE" w:hAnsi="HGSｺﾞｼｯｸE"/>
               </w:rPr>
             </w:pPr>
+            <w:r>
+              <w:t>②</w:t>
+            </w:r>
+            <w:r>
+              <w:rPr>
+                <w:rFonts w:ascii="Century" w:eastAsia="Century" w:hAnsi="Century" w:cs="Century"/>
+                <w:szCs w:val="21"/>
+              </w:rPr>
+              <w:t>理解できなかった内容:ISM法、Dematel法によってモデルを作成する中で要素をどのようにして選ぶのか、要素の数をどのように選ぶことで漏れ無く実際の問題を説明することができるのかがまだ理解できていません。</w:t>
+            </w:r>
           </w:p>
         </w:tc>
       </w:tr>
       <w:tr>
         <w:trPr>
-          <w:trHeight w:val="555"/>
+          <w:trHeight w:val="314"/>
         </w:trPr>
         <w:tc>
           <w:tcPr>
-            <w:tcW w:w="8647" w:type="dxa"/>
+            <w:tcW w:w="9918" w:type="dxa"/>
             <w:gridSpan w:val="6"/>
             <w:tcBorders>
               <w:top w:val="dashSmallGap" w:sz="4" w:space="0" w:color="auto"/>
@@ -502,6 +343,18 @@
             </w:tcBorders>
           </w:tcPr>
           <w:p>
+            <w:r>
+              <w:t>③</w:t>
+            </w:r>
+            <w:r>
+              <w:rPr>
+                <w:rFonts w:ascii="Century" w:eastAsia="Century" w:hAnsi="Century" w:cs="Century"/>
+                <w:szCs w:val="21"/>
+              </w:rPr>
+              <w:t>興味をもった内容:因果ループを用いた実際の問題の説明の仕方。レポート課題を通してISM法を用いた構造化の手法を学んだが、各要素間の関係の強さを評価する手法に興味をもちました。</w:t>
+            </w:r>
+          </w:p>
+          <w:p>
             <w:pPr>
               <w:rPr>
                 <w:rFonts w:ascii="HGSｺﾞｼｯｸE" w:eastAsia="HGSｺﾞｼｯｸE" w:hAnsi="HGSｺﾞｼｯｸE"/>
@@ -512,41 +365,72 @@
       </w:tr>
       <w:tr>
         <w:trPr>
-          <w:trHeight w:val="549"/>
+          <w:trHeight w:val="310"/>
         </w:trPr>
         <w:tc>
           <w:tcPr>
-            <w:tcW w:w="8647" w:type="dxa"/>
+            <w:tcW w:w="9918" w:type="dxa"/>
             <w:gridSpan w:val="6"/>
             <w:tcBorders>
               <w:top w:val="dashSmallGap" w:sz="4" w:space="0" w:color="auto"/>
               <w:left w:val="single" w:sz="8" w:space="0" w:color="auto"/>
-              <w:bottom w:val="dashSmallGap" w:sz="4" w:space="0" w:color="auto"/>
+              <w:bottom w:val="single" w:sz="4" w:space="0" w:color="auto"/>
               <w:right w:val="single" w:sz="8" w:space="0" w:color="auto"/>
             </w:tcBorders>
           </w:tcPr>
           <w:p>
             <w:pPr>
               <w:rPr>
-                <w:rFonts w:ascii="HGSｺﾞｼｯｸE" w:eastAsia="HGSｺﾞｼｯｸE" w:hAnsi="HGSｺﾞｼｯｸE"/>
+                <w:rFonts w:hint="eastAsia"/>
               </w:rPr>
             </w:pPr>
+            <w:r>
+              <w:t>④</w:t>
+            </w:r>
+            <w:r>
+              <w:rPr>
+                <w:rFonts w:ascii="Century" w:eastAsia="Century" w:hAnsi="Century" w:cs="Century"/>
+                <w:szCs w:val="21"/>
+              </w:rPr>
+              <w:t>感想:多くの実行例の紹介やどのような現</w:t>
+            </w:r>
+            <w:r>
+              <w:rPr>
+                <w:rFonts w:ascii="Century" w:eastAsia="Century" w:hAnsi="Century" w:cs="Century"/>
+                <w:szCs w:val="21"/>
+              </w:rPr>
+              <w:t>場で使われているかの説明があり、学習する目的と意図が理解しやす</w:t>
+            </w:r>
+            <w:r>
+              <w:rPr>
+                <w:rFonts w:asciiTheme="minorEastAsia" w:hAnsiTheme="minorEastAsia" w:cs="Century" w:hint="eastAsia"/>
+                <w:szCs w:val="21"/>
+              </w:rPr>
+              <w:t>かった</w:t>
+            </w:r>
+            <w:r>
+              <w:rPr>
+                <w:rFonts w:ascii="Century" w:eastAsia="Century" w:hAnsi="Century" w:cs="Century"/>
+                <w:szCs w:val="21"/>
+              </w:rPr>
+              <w:t>です。</w:t>
+            </w:r>
           </w:p>
         </w:tc>
       </w:tr>
       <w:tr>
         <w:trPr>
-          <w:trHeight w:val="557"/>
+          <w:trHeight w:val="315"/>
         </w:trPr>
         <w:tc>
           <w:tcPr>
-            <w:tcW w:w="8647" w:type="dxa"/>
+            <w:tcW w:w="9918" w:type="dxa"/>
             <w:gridSpan w:val="6"/>
             <w:tcBorders>
-              <w:top w:val="dashSmallGap" w:sz="4" w:space="0" w:color="auto"/>
-              <w:left w:val="single" w:sz="8" w:space="0" w:color="auto"/>
-              <w:bottom w:val="dashSmallGap" w:sz="4" w:space="0" w:color="auto"/>
-              <w:right w:val="single" w:sz="8" w:space="0" w:color="auto"/>
+              <w:top w:val="single" w:sz="4" w:space="0" w:color="auto"/>
+              <w:left w:val="single" w:sz="4" w:space="0" w:color="auto"/>
+              <w:bottom w:val="single" w:sz="4" w:space="0" w:color="auto"/>
+              <w:right w:val="single" w:sz="4" w:space="0" w:color="auto"/>
             </w:tcBorders>
           </w:tcPr>
           <w:p>
@@ -555,43 +439,31 @@
                 <w:rFonts w:ascii="HGSｺﾞｼｯｸE" w:eastAsia="HGSｺﾞｼｯｸE" w:hAnsi="HGSｺﾞｼｯｸE"/>
               </w:rPr>
             </w:pPr>
+            <w:r>
+              <w:t>⑤</w:t>
+            </w:r>
+            <w:r>
+              <w:t>要望</w:t>
+            </w:r>
+            <w:r>
+              <w:t>:</w:t>
+            </w:r>
+            <w:r>
+              <w:t>特にありません。</w:t>
+            </w:r>
           </w:p>
         </w:tc>
       </w:tr>
       <w:tr>
         <w:trPr>
-          <w:trHeight w:val="564"/>
+          <w:trHeight w:val="5891"/>
         </w:trPr>
         <w:tc>
           <w:tcPr>
-            <w:tcW w:w="8647" w:type="dxa"/>
+            <w:tcW w:w="9918" w:type="dxa"/>
             <w:gridSpan w:val="6"/>
             <w:tcBorders>
-              <w:top w:val="dashSmallGap" w:sz="4" w:space="0" w:color="auto"/>
-              <w:left w:val="single" w:sz="8" w:space="0" w:color="auto"/>
-              <w:bottom w:val="dashSmallGap" w:sz="4" w:space="0" w:color="auto"/>
-              <w:right w:val="single" w:sz="8" w:space="0" w:color="auto"/>
-            </w:tcBorders>
-          </w:tcPr>
-          <w:p>
-            <w:pPr>
-              <w:rPr>
-                <w:rFonts w:ascii="HGSｺﾞｼｯｸE" w:eastAsia="HGSｺﾞｼｯｸE" w:hAnsi="HGSｺﾞｼｯｸE"/>
-              </w:rPr>
-            </w:pPr>
-          </w:p>
-        </w:tc>
-      </w:tr>
-      <w:tr>
-        <w:trPr>
-          <w:trHeight w:val="545"/>
-        </w:trPr>
-        <w:tc>
-          <w:tcPr>
-            <w:tcW w:w="8647" w:type="dxa"/>
-            <w:gridSpan w:val="6"/>
-            <w:tcBorders>
-              <w:top w:val="dashSmallGap" w:sz="4" w:space="0" w:color="auto"/>
+              <w:top w:val="single" w:sz="4" w:space="0" w:color="auto"/>
               <w:left w:val="single" w:sz="8" w:space="0" w:color="auto"/>
               <w:bottom w:val="single" w:sz="8" w:space="0" w:color="auto"/>
               <w:right w:val="single" w:sz="8" w:space="0" w:color="auto"/>
@@ -600,27 +472,28 @@
           <w:p>
             <w:pPr>
               <w:rPr>
-                <w:rFonts w:ascii="HGSｺﾞｼｯｸE" w:eastAsia="HGSｺﾞｼｯｸE" w:hAnsi="HGSｺﾞｼｯｸE"/>
+                <w:rFonts w:ascii="HGSｺﾞｼｯｸE" w:eastAsia="HGSｺﾞｼｯｸE" w:hAnsi="HGSｺﾞｼｯｸE" w:cs="HGSｺﾞｼｯｸE"/>
               </w:rPr>
             </w:pPr>
+            <w:r>
+              <w:rPr>
+                <w:rFonts w:ascii="HGSｺﾞｼｯｸE" w:eastAsia="HGSｺﾞｼｯｸE" w:hAnsi="HGSｺﾞｼｯｸE" w:cs="HGSｺﾞｼｯｸE"/>
+              </w:rPr>
+              <w:t>回答欄：自分の考えた因果ループ</w:t>
+            </w:r>
+            <w:r>
+              <w:rPr>
+                <w:rFonts w:ascii="HGSｺﾞｼｯｸE" w:eastAsia="HGSｺﾞｼｯｸE" w:hAnsi="HGSｺﾞｼｯｸE" w:cs="HGSｺﾞｼｯｸE" w:hint="eastAsia"/>
+              </w:rPr>
+              <w:t>の例</w:t>
+            </w:r>
+            <w:r>
+              <w:rPr>
+                <w:rFonts w:ascii="HGSｺﾞｼｯｸE" w:eastAsia="HGSｺﾞｼｯｸE" w:hAnsi="HGSｺﾞｼｯｸE" w:cs="HGSｺﾞｼｯｸE"/>
+              </w:rPr>
+              <w:t>を以下に記します。</w:t>
+            </w:r>
           </w:p>
-        </w:tc>
-      </w:tr>
-      <w:tr>
-        <w:trPr>
-          <w:trHeight w:val="4677"/>
-        </w:trPr>
-        <w:tc>
-          <w:tcPr>
-            <w:tcW w:w="8647" w:type="dxa"/>
-            <w:gridSpan w:val="6"/>
-            <w:tcBorders>
-              <w:top w:val="single" w:sz="8" w:space="0" w:color="auto"/>
-              <w:left w:val="single" w:sz="8" w:space="0" w:color="auto"/>
-              <w:bottom w:val="single" w:sz="8" w:space="0" w:color="auto"/>
-              <w:right w:val="single" w:sz="8" w:space="0" w:color="auto"/>
-            </w:tcBorders>
-          </w:tcPr>
           <w:p>
             <w:pPr>
               <w:rPr>
@@ -631,7 +504,1516 @@
               <w:rPr>
                 <w:rFonts w:ascii="HGSｺﾞｼｯｸE" w:eastAsia="HGSｺﾞｼｯｸE" w:hAnsi="HGSｺﾞｼｯｸE" w:hint="eastAsia"/>
               </w:rPr>
-              <w:t>回答欄：</w:t>
+              <w:t>必需品に対する購入サイクル図</w:t>
+            </w:r>
+          </w:p>
+          <w:p>
+            <w:pPr>
+              <w:rPr>
+                <w:rFonts w:ascii="HGSｺﾞｼｯｸE" w:eastAsia="HGSｺﾞｼｯｸE" w:hAnsi="HGSｺﾞｼｯｸE"/>
+              </w:rPr>
+            </w:pPr>
+            <w:r>
+              <w:rPr>
+                <w:rFonts w:ascii="HGSｺﾞｼｯｸE" w:eastAsia="HGSｺﾞｼｯｸE" w:hAnsi="HGSｺﾞｼｯｸE" w:hint="eastAsia"/>
+                <w:noProof/>
+              </w:rPr>
+              <mc:AlternateContent>
+                <mc:Choice Requires="wps">
+                  <w:drawing>
+                    <wp:anchor distT="0" distB="0" distL="114300" distR="114300" simplePos="0" relativeHeight="251673600" behindDoc="0" locked="0" layoutInCell="1" allowOverlap="1" wp14:anchorId="27A75FEA" wp14:editId="7B601B54">
+                      <wp:simplePos x="0" y="0"/>
+                      <wp:positionH relativeFrom="column">
+                        <wp:posOffset>1494790</wp:posOffset>
+                      </wp:positionH>
+                      <wp:positionV relativeFrom="paragraph">
+                        <wp:posOffset>133350</wp:posOffset>
+                      </wp:positionV>
+                      <wp:extent cx="914400" cy="314325"/>
+                      <wp:effectExtent l="0" t="0" r="0" b="9525"/>
+                      <wp:wrapNone/>
+                      <wp:docPr id="15" name="テキスト ボックス 15"/>
+                      <wp:cNvGraphicFramePr/>
+                      <a:graphic xmlns:a="http://schemas.openxmlformats.org/drawingml/2006/main">
+                        <a:graphicData uri="http://schemas.microsoft.com/office/word/2010/wordprocessingShape">
+                          <wps:wsp>
+                            <wps:cNvSpPr txBox="1"/>
+                            <wps:spPr>
+                              <a:xfrm>
+                                <a:off x="0" y="0"/>
+                                <a:ext cx="914400" cy="314325"/>
+                              </a:xfrm>
+                              <a:prstGeom prst="rect">
+                                <a:avLst/>
+                              </a:prstGeom>
+                              <a:solidFill>
+                                <a:schemeClr val="lt1"/>
+                              </a:solidFill>
+                              <a:ln w="6350">
+                                <a:noFill/>
+                              </a:ln>
+                            </wps:spPr>
+                            <wps:txbx>
+                              <w:txbxContent>
+                                <w:p>
+                                  <w:r>
+                                    <w:rPr>
+                                      <w:rFonts w:hint="eastAsia"/>
+                                    </w:rPr>
+                                    <w:t>s</w:t>
+                                  </w:r>
+                                </w:p>
+                              </w:txbxContent>
+                            </wps:txbx>
+                            <wps:bodyPr rot="0" spcFirstLastPara="0" vertOverflow="overflow" horzOverflow="overflow" vert="horz" wrap="none" lIns="91440" tIns="45720" rIns="91440" bIns="45720" numCol="1" spcCol="0" rtlCol="0" fromWordArt="0" anchor="t" anchorCtr="0" forceAA="0" compatLnSpc="1">
+                              <a:prstTxWarp prst="textNoShape">
+                                <a:avLst/>
+                              </a:prstTxWarp>
+                              <a:noAutofit/>
+                            </wps:bodyPr>
+                          </wps:wsp>
+                        </a:graphicData>
+                      </a:graphic>
+                      <wp14:sizeRelV relativeFrom="margin">
+                        <wp14:pctHeight>0</wp14:pctHeight>
+                      </wp14:sizeRelV>
+                    </wp:anchor>
+                  </w:drawing>
+                </mc:Choice>
+                <mc:Fallback>
+                  <w:pict>
+                    <v:shapetype w14:anchorId="27A75FEA" id="_x0000_t202" coordsize="21600,21600" o:spt="202" path="m,l,21600r21600,l21600,xe">
+                      <v:stroke joinstyle="miter"/>
+                      <v:path gradientshapeok="t" o:connecttype="rect"/>
+                    </v:shapetype>
+                    <v:shape id="テキスト ボックス 15" o:spid="_x0000_s1026" type="#_x0000_t202" style="position:absolute;left:0;text-align:left;margin-left:117.7pt;margin-top:10.5pt;width:1in;height:24.75pt;z-index:251673600;visibility:visible;mso-wrap-style:none;mso-height-percent:0;mso-wrap-distance-left:9pt;mso-wrap-distance-top:0;mso-wrap-distance-right:9pt;mso-wrap-distance-bottom:0;mso-position-horizontal:absolute;mso-position-horizontal-relative:text;mso-position-vertical:absolute;mso-position-vertical-relative:text;mso-height-percent:0;mso-height-relative:margin;v-text-anchor:top" o:gfxdata="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" fillcolor="white [3201]" stroked="f" strokeweight=".5pt">
+                      <v:textbox>
+                        <w:txbxContent>
+                          <w:p>
+                            <w:r>
+                              <w:rPr>
+                                <w:rFonts w:hint="eastAsia"/>
+                              </w:rPr>
+                              <w:t>s</w:t>
+                            </w:r>
+                          </w:p>
+                        </w:txbxContent>
+                      </v:textbox>
+                    </v:shape>
+                  </w:pict>
+                </mc:Fallback>
+              </mc:AlternateContent>
+            </w:r>
+            <w:r>
+              <w:rPr>
+                <w:rFonts w:ascii="HGSｺﾞｼｯｸE" w:eastAsia="HGSｺﾞｼｯｸE" w:hAnsi="HGSｺﾞｼｯｸE" w:hint="eastAsia"/>
+                <w:noProof/>
+              </w:rPr>
+              <mc:AlternateContent>
+                <mc:Choice Requires="wps">
+                  <w:drawing>
+                    <wp:anchor distT="0" distB="0" distL="114300" distR="114300" simplePos="0" relativeHeight="251659264" behindDoc="0" locked="0" layoutInCell="1" allowOverlap="1" wp14:anchorId="73BD8EB5" wp14:editId="57B861AF">
+                      <wp:simplePos x="0" y="0"/>
+                      <wp:positionH relativeFrom="column">
+                        <wp:posOffset>2348230</wp:posOffset>
+                      </wp:positionH>
+                      <wp:positionV relativeFrom="paragraph">
+                        <wp:posOffset>130175</wp:posOffset>
+                      </wp:positionV>
+                      <wp:extent cx="895350" cy="285750"/>
+                      <wp:effectExtent l="0" t="0" r="19050" b="19050"/>
+                      <wp:wrapNone/>
+                      <wp:docPr id="1" name="テキスト ボックス 1"/>
+                      <wp:cNvGraphicFramePr/>
+                      <a:graphic xmlns:a="http://schemas.openxmlformats.org/drawingml/2006/main">
+                        <a:graphicData uri="http://schemas.microsoft.com/office/word/2010/wordprocessingShape">
+                          <wps:wsp>
+                            <wps:cNvSpPr txBox="1"/>
+                            <wps:spPr>
+                              <a:xfrm>
+                                <a:off x="0" y="0"/>
+                                <a:ext cx="895350" cy="285750"/>
+                              </a:xfrm>
+                              <a:prstGeom prst="rect">
+                                <a:avLst/>
+                              </a:prstGeom>
+                              <a:solidFill>
+                                <a:schemeClr val="lt1"/>
+                              </a:solidFill>
+                              <a:ln w="6350">
+                                <a:solidFill>
+                                  <a:prstClr val="black"/>
+                                </a:solidFill>
+                              </a:ln>
+                            </wps:spPr>
+                            <wps:txbx>
+                              <w:txbxContent>
+                                <w:p>
+                                  <w:pPr>
+                                    <w:rPr>
+                                      <w:rFonts w:hint="eastAsia"/>
+                                    </w:rPr>
+                                  </w:pPr>
+                                  <w:r>
+                                    <w:rPr>
+                                      <w:rFonts w:hint="eastAsia"/>
+                                    </w:rPr>
+                                    <w:t>新商品</w:t>
+                                  </w:r>
+                                  <w:r>
+                                    <w:t>発売</w:t>
+                                  </w:r>
+                                </w:p>
+                              </w:txbxContent>
+                            </wps:txbx>
+                            <wps:bodyPr rot="0" spcFirstLastPara="0" vertOverflow="overflow" horzOverflow="overflow" vert="horz" wrap="square" lIns="91440" tIns="45720" rIns="91440" bIns="45720" numCol="1" spcCol="0" rtlCol="0" fromWordArt="0" anchor="t" anchorCtr="0" forceAA="0" compatLnSpc="1">
+                              <a:prstTxWarp prst="textNoShape">
+                                <a:avLst/>
+                              </a:prstTxWarp>
+                              <a:noAutofit/>
+                            </wps:bodyPr>
+                          </wps:wsp>
+                        </a:graphicData>
+                      </a:graphic>
+                      <wp14:sizeRelH relativeFrom="margin">
+                        <wp14:pctWidth>0</wp14:pctWidth>
+                      </wp14:sizeRelH>
+                    </wp:anchor>
+                  </w:drawing>
+                </mc:Choice>
+                <mc:Fallback>
+                  <w:pict>
+                    <v:shape w14:anchorId="73BD8EB5" id="テキスト ボックス 1" o:spid="_x0000_s1027" type="#_x0000_t202" style="position:absolute;left:0;text-align:left;margin-left:184.9pt;margin-top:10.25pt;width:70.5pt;height:22.5pt;z-index:251659264;visibility:visible;mso-wrap-style:square;mso-width-percent:0;mso-wrap-distance-left:9pt;mso-wrap-distance-top:0;mso-wrap-distance-right:9pt;mso-wrap-distance-bottom:0;mso-position-horizontal:absolute;mso-position-horizontal-relative:text;mso-position-vertical:absolute;mso-position-vertical-relative:text;mso-width-percent:0;mso-width-relative:margin;v-text-anchor:top" o:gfxdata="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" fillcolor="white [3201]" strokeweight=".5pt">
+                      <v:textbox>
+                        <w:txbxContent>
+                          <w:p>
+                            <w:pPr>
+                              <w:rPr>
+                                <w:rFonts w:hint="eastAsia"/>
+                              </w:rPr>
+                            </w:pPr>
+                            <w:r>
+                              <w:rPr>
+                                <w:rFonts w:hint="eastAsia"/>
+                              </w:rPr>
+                              <w:t>新商品</w:t>
+                            </w:r>
+                            <w:r>
+                              <w:t>発売</w:t>
+                            </w:r>
+                          </w:p>
+                        </w:txbxContent>
+                      </v:textbox>
+                    </v:shape>
+                  </w:pict>
+                </mc:Fallback>
+              </mc:AlternateContent>
+            </w:r>
+          </w:p>
+          <w:p>
+            <w:pPr>
+              <w:rPr>
+                <w:rFonts w:ascii="HGSｺﾞｼｯｸE" w:eastAsia="HGSｺﾞｼｯｸE" w:hAnsi="HGSｺﾞｼｯｸE" w:hint="eastAsia"/>
+              </w:rPr>
+            </w:pPr>
+            <w:bookmarkStart w:id="0" w:name="_GoBack"/>
+            <w:bookmarkEnd w:id="0"/>
+            <w:r>
+              <w:rPr>
+                <w:rFonts w:ascii="HGSｺﾞｼｯｸE" w:eastAsia="HGSｺﾞｼｯｸE" w:hAnsi="HGSｺﾞｼｯｸE" w:hint="eastAsia"/>
+                <w:noProof/>
+              </w:rPr>
+              <mc:AlternateContent>
+                <mc:Choice Requires="wps">
+                  <w:drawing>
+                    <wp:anchor distT="0" distB="0" distL="114300" distR="114300" simplePos="0" relativeHeight="251674624" behindDoc="0" locked="0" layoutInCell="1" allowOverlap="1" wp14:anchorId="33FAC1C6" wp14:editId="32136EDA">
+                      <wp:simplePos x="0" y="0"/>
+                      <wp:positionH relativeFrom="column">
+                        <wp:posOffset>2456815</wp:posOffset>
+                      </wp:positionH>
+                      <wp:positionV relativeFrom="paragraph">
+                        <wp:posOffset>895350</wp:posOffset>
+                      </wp:positionV>
+                      <wp:extent cx="447675" cy="409575"/>
+                      <wp:effectExtent l="0" t="0" r="9525" b="9525"/>
+                      <wp:wrapNone/>
+                      <wp:docPr id="16" name="テキスト ボックス 16"/>
+                      <wp:cNvGraphicFramePr/>
+                      <a:graphic xmlns:a="http://schemas.openxmlformats.org/drawingml/2006/main">
+                        <a:graphicData uri="http://schemas.microsoft.com/office/word/2010/wordprocessingShape">
+                          <wps:wsp>
+                            <wps:cNvSpPr txBox="1"/>
+                            <wps:spPr>
+                              <a:xfrm>
+                                <a:off x="0" y="0"/>
+                                <a:ext cx="447675" cy="409575"/>
+                              </a:xfrm>
+                              <a:prstGeom prst="rect">
+                                <a:avLst/>
+                              </a:prstGeom>
+                              <a:solidFill>
+                                <a:schemeClr val="lt1"/>
+                              </a:solidFill>
+                              <a:ln w="6350">
+                                <a:noFill/>
+                              </a:ln>
+                            </wps:spPr>
+                            <wps:txbx>
+                              <w:txbxContent>
+                                <w:p>
+                                  <w:r>
+                                    <w:rPr>
+                                      <w:rFonts w:hint="eastAsia"/>
+                                    </w:rPr>
+                                    <w:t>R</w:t>
+                                  </w:r>
+                                </w:p>
+                              </w:txbxContent>
+                            </wps:txbx>
+                            <wps:bodyPr rot="0" spcFirstLastPara="0" vertOverflow="overflow" horzOverflow="overflow" vert="horz" wrap="square" lIns="91440" tIns="45720" rIns="91440" bIns="45720" numCol="1" spcCol="0" rtlCol="0" fromWordArt="0" anchor="t" anchorCtr="0" forceAA="0" compatLnSpc="1">
+                              <a:prstTxWarp prst="textNoShape">
+                                <a:avLst/>
+                              </a:prstTxWarp>
+                              <a:noAutofit/>
+                            </wps:bodyPr>
+                          </wps:wsp>
+                        </a:graphicData>
+                      </a:graphic>
+                      <wp14:sizeRelH relativeFrom="margin">
+                        <wp14:pctWidth>0</wp14:pctWidth>
+                      </wp14:sizeRelH>
+                    </wp:anchor>
+                  </w:drawing>
+                </mc:Choice>
+                <mc:Fallback>
+                  <w:pict>
+                    <v:shape w14:anchorId="33FAC1C6" id="テキスト ボックス 16" o:spid="_x0000_s1028" type="#_x0000_t202" style="position:absolute;left:0;text-align:left;margin-left:193.45pt;margin-top:70.5pt;width:35.25pt;height:32.25pt;z-index:251674624;visibility:visible;mso-wrap-style:square;mso-width-percent:0;mso-wrap-distance-left:9pt;mso-wrap-distance-top:0;mso-wrap-distance-right:9pt;mso-wrap-distance-bottom:0;mso-position-horizontal:absolute;mso-position-horizontal-relative:text;mso-position-vertical:absolute;mso-position-vertical-relative:text;mso-width-percent:0;mso-width-relative:margin;v-text-anchor:top" o:gfxdata="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" fillcolor="white [3201]" stroked="f" strokeweight=".5pt">
+                      <v:textbox>
+                        <w:txbxContent>
+                          <w:p>
+                            <w:r>
+                              <w:rPr>
+                                <w:rFonts w:hint="eastAsia"/>
+                              </w:rPr>
+                              <w:t>R</w:t>
+                            </w:r>
+                          </w:p>
+                        </w:txbxContent>
+                      </v:textbox>
+                    </v:shape>
+                  </w:pict>
+                </mc:Fallback>
+              </mc:AlternateContent>
+            </w:r>
+            <w:r>
+              <w:rPr>
+                <w:rFonts w:ascii="HGSｺﾞｼｯｸE" w:eastAsia="HGSｺﾞｼｯｸE" w:hAnsi="HGSｺﾞｼｯｸE" w:hint="eastAsia"/>
+                <w:noProof/>
+              </w:rPr>
+              <mc:AlternateContent>
+                <mc:Choice Requires="wps">
+                  <w:drawing>
+                    <wp:anchor distT="0" distB="0" distL="114300" distR="114300" simplePos="0" relativeHeight="251672576" behindDoc="0" locked="0" layoutInCell="1" allowOverlap="1" wp14:anchorId="29A47236" wp14:editId="552C963A">
+                      <wp:simplePos x="0" y="0"/>
+                      <wp:positionH relativeFrom="column">
+                        <wp:posOffset>866140</wp:posOffset>
+                      </wp:positionH>
+                      <wp:positionV relativeFrom="paragraph">
+                        <wp:posOffset>1504950</wp:posOffset>
+                      </wp:positionV>
+                      <wp:extent cx="381000" cy="314325"/>
+                      <wp:effectExtent l="0" t="0" r="0" b="9525"/>
+                      <wp:wrapNone/>
+                      <wp:docPr id="14" name="テキスト ボックス 14"/>
+                      <wp:cNvGraphicFramePr/>
+                      <a:graphic xmlns:a="http://schemas.openxmlformats.org/drawingml/2006/main">
+                        <a:graphicData uri="http://schemas.microsoft.com/office/word/2010/wordprocessingShape">
+                          <wps:wsp>
+                            <wps:cNvSpPr txBox="1"/>
+                            <wps:spPr>
+                              <a:xfrm>
+                                <a:off x="0" y="0"/>
+                                <a:ext cx="381000" cy="314325"/>
+                              </a:xfrm>
+                              <a:prstGeom prst="rect">
+                                <a:avLst/>
+                              </a:prstGeom>
+                              <a:solidFill>
+                                <a:schemeClr val="lt1"/>
+                              </a:solidFill>
+                              <a:ln w="6350">
+                                <a:noFill/>
+                              </a:ln>
+                            </wps:spPr>
+                            <wps:txbx>
+                              <w:txbxContent>
+                                <w:p>
+                                  <w:r>
+                                    <w:rPr>
+                                      <w:rFonts w:hint="eastAsia"/>
+                                    </w:rPr>
+                                    <w:t>s</w:t>
+                                  </w:r>
+                                </w:p>
+                              </w:txbxContent>
+                            </wps:txbx>
+                            <wps:bodyPr rot="0" spcFirstLastPara="0" vertOverflow="overflow" horzOverflow="overflow" vert="horz" wrap="square" lIns="91440" tIns="45720" rIns="91440" bIns="45720" numCol="1" spcCol="0" rtlCol="0" fromWordArt="0" anchor="t" anchorCtr="0" forceAA="0" compatLnSpc="1">
+                              <a:prstTxWarp prst="textNoShape">
+                                <a:avLst/>
+                              </a:prstTxWarp>
+                              <a:noAutofit/>
+                            </wps:bodyPr>
+                          </wps:wsp>
+                        </a:graphicData>
+                      </a:graphic>
+                      <wp14:sizeRelH relativeFrom="margin">
+                        <wp14:pctWidth>0</wp14:pctWidth>
+                      </wp14:sizeRelH>
+                    </wp:anchor>
+                  </w:drawing>
+                </mc:Choice>
+                <mc:Fallback>
+                  <w:pict>
+                    <v:shape w14:anchorId="29A47236" id="テキスト ボックス 14" o:spid="_x0000_s1029" type="#_x0000_t202" style="position:absolute;left:0;text-align:left;margin-left:68.2pt;margin-top:118.5pt;width:30pt;height:24.75pt;z-index:251672576;visibility:visible;mso-wrap-style:square;mso-width-percent:0;mso-wrap-distance-left:9pt;mso-wrap-distance-top:0;mso-wrap-distance-right:9pt;mso-wrap-distance-bottom:0;mso-position-horizontal:absolute;mso-position-horizontal-relative:text;mso-position-vertical:absolute;mso-position-vertical-relative:text;mso-width-percent:0;mso-width-relative:margin;v-text-anchor:top" o:gfxdata="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" fillcolor="white [3201]" stroked="f" strokeweight=".5pt">
+                      <v:textbox>
+                        <w:txbxContent>
+                          <w:p>
+                            <w:r>
+                              <w:rPr>
+                                <w:rFonts w:hint="eastAsia"/>
+                              </w:rPr>
+                              <w:t>s</w:t>
+                            </w:r>
+                          </w:p>
+                        </w:txbxContent>
+                      </v:textbox>
+                    </v:shape>
+                  </w:pict>
+                </mc:Fallback>
+              </mc:AlternateContent>
+            </w:r>
+            <w:r>
+              <w:rPr>
+                <w:rFonts w:ascii="HGSｺﾞｼｯｸE" w:eastAsia="HGSｺﾞｼｯｸE" w:hAnsi="HGSｺﾞｼｯｸE" w:hint="eastAsia"/>
+                <w:noProof/>
+              </w:rPr>
+              <mc:AlternateContent>
+                <mc:Choice Requires="wps">
+                  <w:drawing>
+                    <wp:anchor distT="0" distB="0" distL="114300" distR="114300" simplePos="0" relativeHeight="251671552" behindDoc="0" locked="0" layoutInCell="1" allowOverlap="1" wp14:anchorId="1CF75CA2" wp14:editId="53BD78BF">
+                      <wp:simplePos x="0" y="0"/>
+                      <wp:positionH relativeFrom="column">
+                        <wp:posOffset>2685416</wp:posOffset>
+                      </wp:positionH>
+                      <wp:positionV relativeFrom="paragraph">
+                        <wp:posOffset>2505075</wp:posOffset>
+                      </wp:positionV>
+                      <wp:extent cx="323850" cy="323850"/>
+                      <wp:effectExtent l="0" t="0" r="0" b="0"/>
+                      <wp:wrapNone/>
+                      <wp:docPr id="13" name="テキスト ボックス 13"/>
+                      <wp:cNvGraphicFramePr/>
+                      <a:graphic xmlns:a="http://schemas.openxmlformats.org/drawingml/2006/main">
+                        <a:graphicData uri="http://schemas.microsoft.com/office/word/2010/wordprocessingShape">
+                          <wps:wsp>
+                            <wps:cNvSpPr txBox="1"/>
+                            <wps:spPr>
+                              <a:xfrm>
+                                <a:off x="0" y="0"/>
+                                <a:ext cx="323850" cy="323850"/>
+                              </a:xfrm>
+                              <a:prstGeom prst="rect">
+                                <a:avLst/>
+                              </a:prstGeom>
+                              <a:solidFill>
+                                <a:schemeClr val="lt1"/>
+                              </a:solidFill>
+                              <a:ln w="6350">
+                                <a:noFill/>
+                              </a:ln>
+                            </wps:spPr>
+                            <wps:txbx>
+                              <w:txbxContent>
+                                <w:p>
+                                  <w:r>
+                                    <w:rPr>
+                                      <w:rFonts w:hint="eastAsia"/>
+                                    </w:rPr>
+                                    <w:t>s</w:t>
+                                  </w:r>
+                                </w:p>
+                              </w:txbxContent>
+                            </wps:txbx>
+                            <wps:bodyPr rot="0" spcFirstLastPara="0" vertOverflow="overflow" horzOverflow="overflow" vert="horz" wrap="square" lIns="91440" tIns="45720" rIns="91440" bIns="45720" numCol="1" spcCol="0" rtlCol="0" fromWordArt="0" anchor="t" anchorCtr="0" forceAA="0" compatLnSpc="1">
+                              <a:prstTxWarp prst="textNoShape">
+                                <a:avLst/>
+                              </a:prstTxWarp>
+                              <a:noAutofit/>
+                            </wps:bodyPr>
+                          </wps:wsp>
+                        </a:graphicData>
+                      </a:graphic>
+                      <wp14:sizeRelH relativeFrom="margin">
+                        <wp14:pctWidth>0</wp14:pctWidth>
+                      </wp14:sizeRelH>
+                    </wp:anchor>
+                  </w:drawing>
+                </mc:Choice>
+                <mc:Fallback>
+                  <w:pict>
+                    <v:shape w14:anchorId="1CF75CA2" id="テキスト ボックス 13" o:spid="_x0000_s1030" type="#_x0000_t202" style="position:absolute;left:0;text-align:left;margin-left:211.45pt;margin-top:197.25pt;width:25.5pt;height:25.5pt;z-index:251671552;visibility:visible;mso-wrap-style:square;mso-width-percent:0;mso-wrap-distance-left:9pt;mso-wrap-distance-top:0;mso-wrap-distance-right:9pt;mso-wrap-distance-bottom:0;mso-position-horizontal:absolute;mso-position-horizontal-relative:text;mso-position-vertical:absolute;mso-position-vertical-relative:text;mso-width-percent:0;mso-width-relative:margin;v-text-anchor:top" o:gfxdata="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" fillcolor="white [3201]" stroked="f" strokeweight=".5pt">
+                      <v:textbox>
+                        <w:txbxContent>
+                          <w:p>
+                            <w:r>
+                              <w:rPr>
+                                <w:rFonts w:hint="eastAsia"/>
+                              </w:rPr>
+                              <w:t>s</w:t>
+                            </w:r>
+                          </w:p>
+                        </w:txbxContent>
+                      </v:textbox>
+                    </v:shape>
+                  </w:pict>
+                </mc:Fallback>
+              </mc:AlternateContent>
+            </w:r>
+            <w:r>
+              <w:rPr>
+                <w:rFonts w:ascii="HGSｺﾞｼｯｸE" w:eastAsia="HGSｺﾞｼｯｸE" w:hAnsi="HGSｺﾞｼｯｸE" w:hint="eastAsia"/>
+                <w:noProof/>
+              </w:rPr>
+              <mc:AlternateContent>
+                <mc:Choice Requires="wps">
+                  <w:drawing>
+                    <wp:anchor distT="0" distB="0" distL="114300" distR="114300" simplePos="0" relativeHeight="251670528" behindDoc="0" locked="0" layoutInCell="1" allowOverlap="1" wp14:anchorId="052FA789" wp14:editId="1E120F79">
+                      <wp:simplePos x="0" y="0"/>
+                      <wp:positionH relativeFrom="column">
+                        <wp:posOffset>4409440</wp:posOffset>
+                      </wp:positionH>
+                      <wp:positionV relativeFrom="paragraph">
+                        <wp:posOffset>1381125</wp:posOffset>
+                      </wp:positionV>
+                      <wp:extent cx="276225" cy="352425"/>
+                      <wp:effectExtent l="0" t="0" r="9525" b="9525"/>
+                      <wp:wrapNone/>
+                      <wp:docPr id="12" name="テキスト ボックス 12"/>
+                      <wp:cNvGraphicFramePr/>
+                      <a:graphic xmlns:a="http://schemas.openxmlformats.org/drawingml/2006/main">
+                        <a:graphicData uri="http://schemas.microsoft.com/office/word/2010/wordprocessingShape">
+                          <wps:wsp>
+                            <wps:cNvSpPr txBox="1"/>
+                            <wps:spPr>
+                              <a:xfrm>
+                                <a:off x="0" y="0"/>
+                                <a:ext cx="276225" cy="352425"/>
+                              </a:xfrm>
+                              <a:prstGeom prst="rect">
+                                <a:avLst/>
+                              </a:prstGeom>
+                              <a:solidFill>
+                                <a:schemeClr val="lt1"/>
+                              </a:solidFill>
+                              <a:ln w="6350">
+                                <a:noFill/>
+                              </a:ln>
+                            </wps:spPr>
+                            <wps:txbx>
+                              <w:txbxContent>
+                                <w:p>
+                                  <w:r>
+                                    <w:rPr>
+                                      <w:rFonts w:hint="eastAsia"/>
+                                    </w:rPr>
+                                    <w:t>s</w:t>
+                                  </w:r>
+                                </w:p>
+                              </w:txbxContent>
+                            </wps:txbx>
+                            <wps:bodyPr rot="0" spcFirstLastPara="0" vertOverflow="overflow" horzOverflow="overflow" vert="horz" wrap="square" lIns="91440" tIns="45720" rIns="91440" bIns="45720" numCol="1" spcCol="0" rtlCol="0" fromWordArt="0" anchor="t" anchorCtr="0" forceAA="0" compatLnSpc="1">
+                              <a:prstTxWarp prst="textNoShape">
+                                <a:avLst/>
+                              </a:prstTxWarp>
+                              <a:noAutofit/>
+                            </wps:bodyPr>
+                          </wps:wsp>
+                        </a:graphicData>
+                      </a:graphic>
+                      <wp14:sizeRelH relativeFrom="margin">
+                        <wp14:pctWidth>0</wp14:pctWidth>
+                      </wp14:sizeRelH>
+                    </wp:anchor>
+                  </w:drawing>
+                </mc:Choice>
+                <mc:Fallback>
+                  <w:pict>
+                    <v:shape w14:anchorId="052FA789" id="テキスト ボックス 12" o:spid="_x0000_s1031" type="#_x0000_t202" style="position:absolute;left:0;text-align:left;margin-left:347.2pt;margin-top:108.75pt;width:21.75pt;height:27.75pt;z-index:251670528;visibility:visible;mso-wrap-style:square;mso-width-percent:0;mso-wrap-distance-left:9pt;mso-wrap-distance-top:0;mso-wrap-distance-right:9pt;mso-wrap-distance-bottom:0;mso-position-horizontal:absolute;mso-position-horizontal-relative:text;mso-position-vertical:absolute;mso-position-vertical-relative:text;mso-width-percent:0;mso-width-relative:margin;v-text-anchor:top" o:gfxdata="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" fillcolor="white [3201]" stroked="f" strokeweight=".5pt">
+                      <v:textbox>
+                        <w:txbxContent>
+                          <w:p>
+                            <w:r>
+                              <w:rPr>
+                                <w:rFonts w:hint="eastAsia"/>
+                              </w:rPr>
+                              <w:t>s</w:t>
+                            </w:r>
+                          </w:p>
+                        </w:txbxContent>
+                      </v:textbox>
+                    </v:shape>
+                  </w:pict>
+                </mc:Fallback>
+              </mc:AlternateContent>
+            </w:r>
+            <w:r>
+              <w:rPr>
+                <w:rFonts w:ascii="HGSｺﾞｼｯｸE" w:eastAsia="HGSｺﾞｼｯｸE" w:hAnsi="HGSｺﾞｼｯｸE" w:hint="eastAsia"/>
+                <w:noProof/>
+              </w:rPr>
+              <mc:AlternateContent>
+                <mc:Choice Requires="wps">
+                  <w:drawing>
+                    <wp:anchor distT="0" distB="0" distL="114300" distR="114300" simplePos="0" relativeHeight="251669504" behindDoc="0" locked="0" layoutInCell="1" allowOverlap="1" wp14:anchorId="06458A5D" wp14:editId="3E941AF0">
+                      <wp:simplePos x="0" y="0"/>
+                      <wp:positionH relativeFrom="column">
+                        <wp:posOffset>3914140</wp:posOffset>
+                      </wp:positionH>
+                      <wp:positionV relativeFrom="paragraph">
+                        <wp:posOffset>38100</wp:posOffset>
+                      </wp:positionV>
+                      <wp:extent cx="914400" cy="352425"/>
+                      <wp:effectExtent l="0" t="0" r="0" b="9525"/>
+                      <wp:wrapNone/>
+                      <wp:docPr id="11" name="テキスト ボックス 11"/>
+                      <wp:cNvGraphicFramePr/>
+                      <a:graphic xmlns:a="http://schemas.openxmlformats.org/drawingml/2006/main">
+                        <a:graphicData uri="http://schemas.microsoft.com/office/word/2010/wordprocessingShape">
+                          <wps:wsp>
+                            <wps:cNvSpPr txBox="1"/>
+                            <wps:spPr>
+                              <a:xfrm>
+                                <a:off x="0" y="0"/>
+                                <a:ext cx="914400" cy="352425"/>
+                              </a:xfrm>
+                              <a:prstGeom prst="rect">
+                                <a:avLst/>
+                              </a:prstGeom>
+                              <a:solidFill>
+                                <a:schemeClr val="lt1"/>
+                              </a:solidFill>
+                              <a:ln w="6350">
+                                <a:noFill/>
+                              </a:ln>
+                            </wps:spPr>
+                            <wps:txbx>
+                              <w:txbxContent>
+                                <w:p>
+                                  <w:r>
+                                    <w:rPr>
+                                      <w:rFonts w:hint="eastAsia"/>
+                                    </w:rPr>
+                                    <w:t>s</w:t>
+                                  </w:r>
+                                </w:p>
+                              </w:txbxContent>
+                            </wps:txbx>
+                            <wps:bodyPr rot="0" spcFirstLastPara="0" vertOverflow="overflow" horzOverflow="overflow" vert="horz" wrap="none" lIns="91440" tIns="45720" rIns="91440" bIns="45720" numCol="1" spcCol="0" rtlCol="0" fromWordArt="0" anchor="t" anchorCtr="0" forceAA="0" compatLnSpc="1">
+                              <a:prstTxWarp prst="textNoShape">
+                                <a:avLst/>
+                              </a:prstTxWarp>
+                              <a:noAutofit/>
+                            </wps:bodyPr>
+                          </wps:wsp>
+                        </a:graphicData>
+                      </a:graphic>
+                      <wp14:sizeRelV relativeFrom="margin">
+                        <wp14:pctHeight>0</wp14:pctHeight>
+                      </wp14:sizeRelV>
+                    </wp:anchor>
+                  </w:drawing>
+                </mc:Choice>
+                <mc:Fallback>
+                  <w:pict>
+                    <v:shape w14:anchorId="06458A5D" id="テキスト ボックス 11" o:spid="_x0000_s1032" type="#_x0000_t202" style="position:absolute;left:0;text-align:left;margin-left:308.2pt;margin-top:3pt;width:1in;height:27.75pt;z-index:251669504;visibility:visible;mso-wrap-style:none;mso-height-percent:0;mso-wrap-distance-left:9pt;mso-wrap-distance-top:0;mso-wrap-distance-right:9pt;mso-wrap-distance-bottom:0;mso-position-horizontal:absolute;mso-position-horizontal-relative:text;mso-position-vertical:absolute;mso-position-vertical-relative:text;mso-height-percent:0;mso-height-relative:margin;v-text-anchor:top" o:gfxdata="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" fillcolor="white [3201]" stroked="f" strokeweight=".5pt">
+                      <v:textbox>
+                        <w:txbxContent>
+                          <w:p>
+                            <w:r>
+                              <w:rPr>
+                                <w:rFonts w:hint="eastAsia"/>
+                              </w:rPr>
+                              <w:t>s</w:t>
+                            </w:r>
+                          </w:p>
+                        </w:txbxContent>
+                      </v:textbox>
+                    </v:shape>
+                  </w:pict>
+                </mc:Fallback>
+              </mc:AlternateContent>
+            </w:r>
+            <w:r>
+              <w:rPr>
+                <w:rFonts w:ascii="HGSｺﾞｼｯｸE" w:eastAsia="HGSｺﾞｼｯｸE" w:hAnsi="HGSｺﾞｼｯｸE" w:hint="eastAsia"/>
+                <w:noProof/>
+              </w:rPr>
+              <mc:AlternateContent>
+                <mc:Choice Requires="wps">
+                  <w:drawing>
+                    <wp:anchor distT="0" distB="0" distL="114300" distR="114300" simplePos="0" relativeHeight="251668480" behindDoc="0" locked="0" layoutInCell="1" allowOverlap="1" wp14:anchorId="7515850B" wp14:editId="2AE63996">
+                      <wp:simplePos x="0" y="0"/>
+                      <wp:positionH relativeFrom="column">
+                        <wp:posOffset>1161415</wp:posOffset>
+                      </wp:positionH>
+                      <wp:positionV relativeFrom="paragraph">
+                        <wp:posOffset>123825</wp:posOffset>
+                      </wp:positionV>
+                      <wp:extent cx="1143000" cy="352425"/>
+                      <wp:effectExtent l="0" t="38100" r="57150" b="28575"/>
+                      <wp:wrapNone/>
+                      <wp:docPr id="10" name="直線矢印コネクタ 10"/>
+                      <wp:cNvGraphicFramePr/>
+                      <a:graphic xmlns:a="http://schemas.openxmlformats.org/drawingml/2006/main">
+                        <a:graphicData uri="http://schemas.microsoft.com/office/word/2010/wordprocessingShape">
+                          <wps:wsp>
+                            <wps:cNvCnPr/>
+                            <wps:spPr>
+                              <a:xfrm flipV="1">
+                                <a:off x="0" y="0"/>
+                                <a:ext cx="1143000" cy="352425"/>
+                              </a:xfrm>
+                              <a:prstGeom prst="straightConnector1">
+                                <a:avLst/>
+                              </a:prstGeom>
+                              <a:ln>
+                                <a:tailEnd type="triangle"/>
+                              </a:ln>
+                            </wps:spPr>
+                            <wps:style>
+                              <a:lnRef idx="1">
+                                <a:schemeClr val="accent1"/>
+                              </a:lnRef>
+                              <a:fillRef idx="0">
+                                <a:schemeClr val="accent1"/>
+                              </a:fillRef>
+                              <a:effectRef idx="0">
+                                <a:schemeClr val="accent1"/>
+                              </a:effectRef>
+                              <a:fontRef idx="minor">
+                                <a:schemeClr val="tx1"/>
+                              </a:fontRef>
+                            </wps:style>
+                            <wps:bodyPr/>
+                          </wps:wsp>
+                        </a:graphicData>
+                      </a:graphic>
+                    </wp:anchor>
+                  </w:drawing>
+                </mc:Choice>
+                <mc:Fallback>
+                  <w:pict>
+                    <v:shapetype w14:anchorId="2BAC9244" id="_x0000_t32" coordsize="21600,21600" o:spt="32" o:oned="t" path="m,l21600,21600e" filled="f">
+                      <v:path arrowok="t" fillok="f" o:connecttype="none"/>
+                      <o:lock v:ext="edit" shapetype="t"/>
+                    </v:shapetype>
+                    <v:shape id="直線矢印コネクタ 10" o:spid="_x0000_s1026" type="#_x0000_t32" style="position:absolute;left:0;text-align:left;margin-left:91.45pt;margin-top:9.75pt;width:90pt;height:27.75pt;flip:y;z-index:251668480;visibility:visible;mso-wrap-style:square;mso-wrap-distance-left:9pt;mso-wrap-distance-top:0;mso-wrap-distance-right:9pt;mso-wrap-distance-bottom:0;mso-position-horizontal:absolute;mso-position-horizontal-relative:text;mso-position-vertical:absolute;mso-position-vertical-relative:text" o:gfxdata="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" strokecolor="#5b9bd5 [3204]" strokeweight=".5pt">
+                      <v:stroke endarrow="block" joinstyle="miter"/>
+                    </v:shape>
+                  </w:pict>
+                </mc:Fallback>
+              </mc:AlternateContent>
+            </w:r>
+            <w:r>
+              <w:rPr>
+                <w:rFonts w:ascii="HGSｺﾞｼｯｸE" w:eastAsia="HGSｺﾞｼｯｸE" w:hAnsi="HGSｺﾞｼｯｸE" w:hint="eastAsia"/>
+                <w:noProof/>
+              </w:rPr>
+              <mc:AlternateContent>
+                <mc:Choice Requires="wps">
+                  <w:drawing>
+                    <wp:anchor distT="0" distB="0" distL="114300" distR="114300" simplePos="0" relativeHeight="251667456" behindDoc="0" locked="0" layoutInCell="1" allowOverlap="1" wp14:anchorId="612957C1" wp14:editId="023C92B0">
+                      <wp:simplePos x="0" y="0"/>
+                      <wp:positionH relativeFrom="column">
+                        <wp:posOffset>1085215</wp:posOffset>
+                      </wp:positionH>
+                      <wp:positionV relativeFrom="paragraph">
+                        <wp:posOffset>1266825</wp:posOffset>
+                      </wp:positionV>
+                      <wp:extent cx="409575" cy="647700"/>
+                      <wp:effectExtent l="38100" t="38100" r="28575" b="19050"/>
+                      <wp:wrapNone/>
+                      <wp:docPr id="9" name="直線矢印コネクタ 9"/>
+                      <wp:cNvGraphicFramePr/>
+                      <a:graphic xmlns:a="http://schemas.openxmlformats.org/drawingml/2006/main">
+                        <a:graphicData uri="http://schemas.microsoft.com/office/word/2010/wordprocessingShape">
+                          <wps:wsp>
+                            <wps:cNvCnPr/>
+                            <wps:spPr>
+                              <a:xfrm flipH="1" flipV="1">
+                                <a:off x="0" y="0"/>
+                                <a:ext cx="409575" cy="647700"/>
+                              </a:xfrm>
+                              <a:prstGeom prst="straightConnector1">
+                                <a:avLst/>
+                              </a:prstGeom>
+                              <a:ln>
+                                <a:tailEnd type="triangle"/>
+                              </a:ln>
+                            </wps:spPr>
+                            <wps:style>
+                              <a:lnRef idx="1">
+                                <a:schemeClr val="accent1"/>
+                              </a:lnRef>
+                              <a:fillRef idx="0">
+                                <a:schemeClr val="accent1"/>
+                              </a:fillRef>
+                              <a:effectRef idx="0">
+                                <a:schemeClr val="accent1"/>
+                              </a:effectRef>
+                              <a:fontRef idx="minor">
+                                <a:schemeClr val="tx1"/>
+                              </a:fontRef>
+                            </wps:style>
+                            <wps:bodyPr/>
+                          </wps:wsp>
+                        </a:graphicData>
+                      </a:graphic>
+                    </wp:anchor>
+                  </w:drawing>
+                </mc:Choice>
+                <mc:Fallback>
+                  <w:pict>
+                    <v:shape w14:anchorId="6460B57E" id="直線矢印コネクタ 9" o:spid="_x0000_s1026" type="#_x0000_t32" style="position:absolute;left:0;text-align:left;margin-left:85.45pt;margin-top:99.75pt;width:32.25pt;height:51pt;flip:x y;z-index:251667456;visibility:visible;mso-wrap-style:square;mso-wrap-distance-left:9pt;mso-wrap-distance-top:0;mso-wrap-distance-right:9pt;mso-wrap-distance-bottom:0;mso-position-horizontal:absolute;mso-position-horizontal-relative:text;mso-position-vertical:absolute;mso-position-vertical-relative:text" o:gfxdata="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" strokecolor="#5b9bd5 [3204]" strokeweight=".5pt">
+                      <v:stroke endarrow="block" joinstyle="miter"/>
+                    </v:shape>
+                  </w:pict>
+                </mc:Fallback>
+              </mc:AlternateContent>
+            </w:r>
+            <w:r>
+              <w:rPr>
+                <w:rFonts w:ascii="HGSｺﾞｼｯｸE" w:eastAsia="HGSｺﾞｼｯｸE" w:hAnsi="HGSｺﾞｼｯｸE" w:hint="eastAsia"/>
+                <w:noProof/>
+              </w:rPr>
+              <mc:AlternateContent>
+                <mc:Choice Requires="wps">
+                  <w:drawing>
+                    <wp:anchor distT="0" distB="0" distL="114300" distR="114300" simplePos="0" relativeHeight="251666432" behindDoc="0" locked="0" layoutInCell="1" allowOverlap="1" wp14:anchorId="28B1E236" wp14:editId="51B797DA">
+                      <wp:simplePos x="0" y="0"/>
+                      <wp:positionH relativeFrom="column">
+                        <wp:posOffset>2418715</wp:posOffset>
+                      </wp:positionH>
+                      <wp:positionV relativeFrom="paragraph">
+                        <wp:posOffset>2257425</wp:posOffset>
+                      </wp:positionV>
+                      <wp:extent cx="1000125" cy="66675"/>
+                      <wp:effectExtent l="38100" t="19050" r="28575" b="85725"/>
+                      <wp:wrapNone/>
+                      <wp:docPr id="8" name="直線矢印コネクタ 8"/>
+                      <wp:cNvGraphicFramePr/>
+                      <a:graphic xmlns:a="http://schemas.openxmlformats.org/drawingml/2006/main">
+                        <a:graphicData uri="http://schemas.microsoft.com/office/word/2010/wordprocessingShape">
+                          <wps:wsp>
+                            <wps:cNvCnPr/>
+                            <wps:spPr>
+                              <a:xfrm flipH="1">
+                                <a:off x="0" y="0"/>
+                                <a:ext cx="1000125" cy="66675"/>
+                              </a:xfrm>
+                              <a:prstGeom prst="straightConnector1">
+                                <a:avLst/>
+                              </a:prstGeom>
+                              <a:ln>
+                                <a:tailEnd type="triangle"/>
+                              </a:ln>
+                            </wps:spPr>
+                            <wps:style>
+                              <a:lnRef idx="1">
+                                <a:schemeClr val="accent1"/>
+                              </a:lnRef>
+                              <a:fillRef idx="0">
+                                <a:schemeClr val="accent1"/>
+                              </a:fillRef>
+                              <a:effectRef idx="0">
+                                <a:schemeClr val="accent1"/>
+                              </a:effectRef>
+                              <a:fontRef idx="minor">
+                                <a:schemeClr val="tx1"/>
+                              </a:fontRef>
+                            </wps:style>
+                            <wps:bodyPr/>
+                          </wps:wsp>
+                        </a:graphicData>
+                      </a:graphic>
+                    </wp:anchor>
+                  </w:drawing>
+                </mc:Choice>
+                <mc:Fallback>
+                  <w:pict>
+                    <v:shape w14:anchorId="57B3D4ED" id="直線矢印コネクタ 8" o:spid="_x0000_s1026" type="#_x0000_t32" style="position:absolute;left:0;text-align:left;margin-left:190.45pt;margin-top:177.75pt;width:78.75pt;height:5.25pt;flip:x;z-index:251666432;visibility:visible;mso-wrap-style:square;mso-wrap-distance-left:9pt;mso-wrap-distance-top:0;mso-wrap-distance-right:9pt;mso-wrap-distance-bottom:0;mso-position-horizontal:absolute;mso-position-horizontal-relative:text;mso-position-vertical:absolute;mso-position-vertical-relative:text" o:gfxdata="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" strokecolor="#5b9bd5 [3204]" strokeweight=".5pt">
+                      <v:stroke endarrow="block" joinstyle="miter"/>
+                    </v:shape>
+                  </w:pict>
+                </mc:Fallback>
+              </mc:AlternateContent>
+            </w:r>
+            <w:r>
+              <w:rPr>
+                <w:rFonts w:ascii="HGSｺﾞｼｯｸE" w:eastAsia="HGSｺﾞｼｯｸE" w:hAnsi="HGSｺﾞｼｯｸE" w:hint="eastAsia"/>
+                <w:noProof/>
+              </w:rPr>
+              <mc:AlternateContent>
+                <mc:Choice Requires="wps">
+                  <w:drawing>
+                    <wp:anchor distT="0" distB="0" distL="114300" distR="114300" simplePos="0" relativeHeight="251665408" behindDoc="0" locked="0" layoutInCell="1" allowOverlap="1" wp14:anchorId="1748F857" wp14:editId="57575A45">
+                      <wp:simplePos x="0" y="0"/>
+                      <wp:positionH relativeFrom="column">
+                        <wp:posOffset>3980815</wp:posOffset>
+                      </wp:positionH>
+                      <wp:positionV relativeFrom="paragraph">
+                        <wp:posOffset>1200150</wp:posOffset>
+                      </wp:positionV>
+                      <wp:extent cx="447675" cy="581025"/>
+                      <wp:effectExtent l="38100" t="0" r="28575" b="47625"/>
+                      <wp:wrapNone/>
+                      <wp:docPr id="7" name="直線矢印コネクタ 7"/>
+                      <wp:cNvGraphicFramePr/>
+                      <a:graphic xmlns:a="http://schemas.openxmlformats.org/drawingml/2006/main">
+                        <a:graphicData uri="http://schemas.microsoft.com/office/word/2010/wordprocessingShape">
+                          <wps:wsp>
+                            <wps:cNvCnPr/>
+                            <wps:spPr>
+                              <a:xfrm flipH="1">
+                                <a:off x="0" y="0"/>
+                                <a:ext cx="447675" cy="581025"/>
+                              </a:xfrm>
+                              <a:prstGeom prst="straightConnector1">
+                                <a:avLst/>
+                              </a:prstGeom>
+                              <a:ln>
+                                <a:tailEnd type="triangle"/>
+                              </a:ln>
+                            </wps:spPr>
+                            <wps:style>
+                              <a:lnRef idx="1">
+                                <a:schemeClr val="accent1"/>
+                              </a:lnRef>
+                              <a:fillRef idx="0">
+                                <a:schemeClr val="accent1"/>
+                              </a:fillRef>
+                              <a:effectRef idx="0">
+                                <a:schemeClr val="accent1"/>
+                              </a:effectRef>
+                              <a:fontRef idx="minor">
+                                <a:schemeClr val="tx1"/>
+                              </a:fontRef>
+                            </wps:style>
+                            <wps:bodyPr/>
+                          </wps:wsp>
+                        </a:graphicData>
+                      </a:graphic>
+                    </wp:anchor>
+                  </w:drawing>
+                </mc:Choice>
+                <mc:Fallback>
+                  <w:pict>
+                    <v:shape w14:anchorId="5C5FA6E5" id="直線矢印コネクタ 7" o:spid="_x0000_s1026" type="#_x0000_t32" style="position:absolute;left:0;text-align:left;margin-left:313.45pt;margin-top:94.5pt;width:35.25pt;height:45.75pt;flip:x;z-index:251665408;visibility:visible;mso-wrap-style:square;mso-wrap-distance-left:9pt;mso-wrap-distance-top:0;mso-wrap-distance-right:9pt;mso-wrap-distance-bottom:0;mso-position-horizontal:absolute;mso-position-horizontal-relative:text;mso-position-vertical:absolute;mso-position-vertical-relative:text" o:gfxdata="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" strokecolor="#5b9bd5 [3204]" strokeweight=".5pt">
+                      <v:stroke endarrow="block" joinstyle="miter"/>
+                    </v:shape>
+                  </w:pict>
+                </mc:Fallback>
+              </mc:AlternateContent>
+            </w:r>
+            <w:r>
+              <w:rPr>
+                <w:rFonts w:ascii="HGSｺﾞｼｯｸE" w:eastAsia="HGSｺﾞｼｯｸE" w:hAnsi="HGSｺﾞｼｯｸE" w:hint="eastAsia"/>
+                <w:noProof/>
+              </w:rPr>
+              <mc:AlternateContent>
+                <mc:Choice Requires="wps">
+                  <w:drawing>
+                    <wp:anchor distT="0" distB="0" distL="114300" distR="114300" simplePos="0" relativeHeight="251664384" behindDoc="0" locked="0" layoutInCell="1" allowOverlap="1" wp14:anchorId="3E2EB229" wp14:editId="6B3FF688">
+                      <wp:simplePos x="0" y="0"/>
+                      <wp:positionH relativeFrom="column">
+                        <wp:posOffset>3399790</wp:posOffset>
+                      </wp:positionH>
+                      <wp:positionV relativeFrom="paragraph">
+                        <wp:posOffset>114300</wp:posOffset>
+                      </wp:positionV>
+                      <wp:extent cx="628650" cy="400050"/>
+                      <wp:effectExtent l="0" t="0" r="76200" b="57150"/>
+                      <wp:wrapNone/>
+                      <wp:docPr id="6" name="直線矢印コネクタ 6"/>
+                      <wp:cNvGraphicFramePr/>
+                      <a:graphic xmlns:a="http://schemas.openxmlformats.org/drawingml/2006/main">
+                        <a:graphicData uri="http://schemas.microsoft.com/office/word/2010/wordprocessingShape">
+                          <wps:wsp>
+                            <wps:cNvCnPr/>
+                            <wps:spPr>
+                              <a:xfrm>
+                                <a:off x="0" y="0"/>
+                                <a:ext cx="628650" cy="400050"/>
+                              </a:xfrm>
+                              <a:prstGeom prst="straightConnector1">
+                                <a:avLst/>
+                              </a:prstGeom>
+                              <a:ln>
+                                <a:tailEnd type="triangle"/>
+                              </a:ln>
+                            </wps:spPr>
+                            <wps:style>
+                              <a:lnRef idx="1">
+                                <a:schemeClr val="accent1"/>
+                              </a:lnRef>
+                              <a:fillRef idx="0">
+                                <a:schemeClr val="accent1"/>
+                              </a:fillRef>
+                              <a:effectRef idx="0">
+                                <a:schemeClr val="accent1"/>
+                              </a:effectRef>
+                              <a:fontRef idx="minor">
+                                <a:schemeClr val="tx1"/>
+                              </a:fontRef>
+                            </wps:style>
+                            <wps:bodyPr/>
+                          </wps:wsp>
+                        </a:graphicData>
+                      </a:graphic>
+                    </wp:anchor>
+                  </w:drawing>
+                </mc:Choice>
+                <mc:Fallback>
+                  <w:pict>
+                    <v:shape w14:anchorId="2BF9AF9D" id="直線矢印コネクタ 6" o:spid="_x0000_s1026" type="#_x0000_t32" style="position:absolute;left:0;text-align:left;margin-left:267.7pt;margin-top:9pt;width:49.5pt;height:31.5pt;z-index:251664384;visibility:visible;mso-wrap-style:square;mso-wrap-distance-left:9pt;mso-wrap-distance-top:0;mso-wrap-distance-right:9pt;mso-wrap-distance-bottom:0;mso-position-horizontal:absolute;mso-position-horizontal-relative:text;mso-position-vertical:absolute;mso-position-vertical-relative:text" o:gfxdata="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" strokecolor="#5b9bd5 [3204]" strokeweight=".5pt">
+                      <v:stroke endarrow="block" joinstyle="miter"/>
+                    </v:shape>
+                  </w:pict>
+                </mc:Fallback>
+              </mc:AlternateContent>
+            </w:r>
+            <w:r>
+              <w:rPr>
+                <w:rFonts w:ascii="HGSｺﾞｼｯｸE" w:eastAsia="HGSｺﾞｼｯｸE" w:hAnsi="HGSｺﾞｼｯｸE" w:hint="eastAsia"/>
+                <w:noProof/>
+              </w:rPr>
+              <mc:AlternateContent>
+                <mc:Choice Requires="wps">
+                  <w:drawing>
+                    <wp:anchor distT="0" distB="0" distL="114300" distR="114300" simplePos="0" relativeHeight="251662336" behindDoc="0" locked="0" layoutInCell="1" allowOverlap="1" wp14:anchorId="635CB5CE" wp14:editId="37F6A0C7">
+                      <wp:simplePos x="0" y="0"/>
+                      <wp:positionH relativeFrom="column">
+                        <wp:posOffset>1167130</wp:posOffset>
+                      </wp:positionH>
+                      <wp:positionV relativeFrom="paragraph">
+                        <wp:posOffset>1930400</wp:posOffset>
+                      </wp:positionV>
+                      <wp:extent cx="1181100" cy="723900"/>
+                      <wp:effectExtent l="0" t="0" r="19050" b="19050"/>
+                      <wp:wrapNone/>
+                      <wp:docPr id="4" name="テキスト ボックス 4"/>
+                      <wp:cNvGraphicFramePr/>
+                      <a:graphic xmlns:a="http://schemas.openxmlformats.org/drawingml/2006/main">
+                        <a:graphicData uri="http://schemas.microsoft.com/office/word/2010/wordprocessingShape">
+                          <wps:wsp>
+                            <wps:cNvSpPr txBox="1"/>
+                            <wps:spPr>
+                              <a:xfrm>
+                                <a:off x="0" y="0"/>
+                                <a:ext cx="1181100" cy="723900"/>
+                              </a:xfrm>
+                              <a:prstGeom prst="rect">
+                                <a:avLst/>
+                              </a:prstGeom>
+                              <a:solidFill>
+                                <a:schemeClr val="lt1"/>
+                              </a:solidFill>
+                              <a:ln w="6350">
+                                <a:solidFill>
+                                  <a:prstClr val="black"/>
+                                </a:solidFill>
+                              </a:ln>
+                            </wps:spPr>
+                            <wps:txbx>
+                              <w:txbxContent>
+                                <w:p>
+                                  <w:pPr>
+                                    <w:rPr>
+                                      <w:rFonts w:hint="eastAsia"/>
+                                    </w:rPr>
+                                  </w:pPr>
+                                  <w:r>
+                                    <w:rPr>
+                                      <w:rFonts w:hint="eastAsia"/>
+                                    </w:rPr>
+                                    <w:t>流行</w:t>
+                                  </w:r>
+                                  <w:r>
+                                    <w:t>に</w:t>
+                                  </w:r>
+                                  <w:r>
+                                    <w:rPr>
+                                      <w:rFonts w:hint="eastAsia"/>
+                                    </w:rPr>
+                                    <w:t>従う</w:t>
+                                  </w:r>
+                                  <w:r>
+                                    <w:t>ために買う人が</w:t>
+                                  </w:r>
+                                  <w:r>
+                                    <w:rPr>
+                                      <w:rFonts w:hint="eastAsia"/>
+                                    </w:rPr>
+                                    <w:t>出てくる</w:t>
+                                  </w:r>
+                                </w:p>
+                              </w:txbxContent>
+                            </wps:txbx>
+                            <wps:bodyPr rot="0" spcFirstLastPara="0" vertOverflow="overflow" horzOverflow="overflow" vert="horz" wrap="square" lIns="91440" tIns="45720" rIns="91440" bIns="45720" numCol="1" spcCol="0" rtlCol="0" fromWordArt="0" anchor="t" anchorCtr="0" forceAA="0" compatLnSpc="1">
+                              <a:prstTxWarp prst="textNoShape">
+                                <a:avLst/>
+                              </a:prstTxWarp>
+                              <a:noAutofit/>
+                            </wps:bodyPr>
+                          </wps:wsp>
+                        </a:graphicData>
+                      </a:graphic>
+                      <wp14:sizeRelV relativeFrom="margin">
+                        <wp14:pctHeight>0</wp14:pctHeight>
+                      </wp14:sizeRelV>
+                    </wp:anchor>
+                  </w:drawing>
+                </mc:Choice>
+                <mc:Fallback>
+                  <w:pict>
+                    <v:shape w14:anchorId="635CB5CE" id="テキスト ボックス 4" o:spid="_x0000_s1033" type="#_x0000_t202" style="position:absolute;left:0;text-align:left;margin-left:91.9pt;margin-top:152pt;width:93pt;height:57pt;z-index:251662336;visibility:visible;mso-wrap-style:square;mso-height-percent:0;mso-wrap-distance-left:9pt;mso-wrap-distance-top:0;mso-wrap-distance-right:9pt;mso-wrap-distance-bottom:0;mso-position-horizontal:absolute;mso-position-horizontal-relative:text;mso-position-vertical:absolute;mso-position-vertical-relative:text;mso-height-percent:0;mso-height-relative:margin;v-text-anchor:top" o:gfxdata="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" fillcolor="white [3201]" strokeweight=".5pt">
+                      <v:textbox>
+                        <w:txbxContent>
+                          <w:p>
+                            <w:pPr>
+                              <w:rPr>
+                                <w:rFonts w:hint="eastAsia"/>
+                              </w:rPr>
+                            </w:pPr>
+                            <w:r>
+                              <w:rPr>
+                                <w:rFonts w:hint="eastAsia"/>
+                              </w:rPr>
+                              <w:t>流行</w:t>
+                            </w:r>
+                            <w:r>
+                              <w:t>に</w:t>
+                            </w:r>
+                            <w:r>
+                              <w:rPr>
+                                <w:rFonts w:hint="eastAsia"/>
+                              </w:rPr>
+                              <w:t>従う</w:t>
+                            </w:r>
+                            <w:r>
+                              <w:t>ために買う人が</w:t>
+                            </w:r>
+                            <w:r>
+                              <w:rPr>
+                                <w:rFonts w:hint="eastAsia"/>
+                              </w:rPr>
+                              <w:t>出てくる</w:t>
+                            </w:r>
+                          </w:p>
+                        </w:txbxContent>
+                      </v:textbox>
+                    </v:shape>
+                  </w:pict>
+                </mc:Fallback>
+              </mc:AlternateContent>
+            </w:r>
+            <w:r>
+              <w:rPr>
+                <w:rFonts w:ascii="HGSｺﾞｼｯｸE" w:eastAsia="HGSｺﾞｼｯｸE" w:hAnsi="HGSｺﾞｼｯｸE" w:hint="eastAsia"/>
+                <w:noProof/>
+              </w:rPr>
+              <mc:AlternateContent>
+                <mc:Choice Requires="wps">
+                  <w:drawing>
+                    <wp:anchor distT="0" distB="0" distL="114300" distR="114300" simplePos="0" relativeHeight="251661312" behindDoc="0" locked="0" layoutInCell="1" allowOverlap="1" wp14:anchorId="0276E173" wp14:editId="3DFE910B">
+                      <wp:simplePos x="0" y="0"/>
+                      <wp:positionH relativeFrom="column">
+                        <wp:posOffset>3453130</wp:posOffset>
+                      </wp:positionH>
+                      <wp:positionV relativeFrom="paragraph">
+                        <wp:posOffset>1854200</wp:posOffset>
+                      </wp:positionV>
+                      <wp:extent cx="1247775" cy="504825"/>
+                      <wp:effectExtent l="0" t="0" r="28575" b="28575"/>
+                      <wp:wrapNone/>
+                      <wp:docPr id="3" name="テキスト ボックス 3"/>
+                      <wp:cNvGraphicFramePr/>
+                      <a:graphic xmlns:a="http://schemas.openxmlformats.org/drawingml/2006/main">
+                        <a:graphicData uri="http://schemas.microsoft.com/office/word/2010/wordprocessingShape">
+                          <wps:wsp>
+                            <wps:cNvSpPr txBox="1"/>
+                            <wps:spPr>
+                              <a:xfrm>
+                                <a:off x="0" y="0"/>
+                                <a:ext cx="1247775" cy="504825"/>
+                              </a:xfrm>
+                              <a:prstGeom prst="rect">
+                                <a:avLst/>
+                              </a:prstGeom>
+                              <a:solidFill>
+                                <a:schemeClr val="lt1"/>
+                              </a:solidFill>
+                              <a:ln w="6350">
+                                <a:solidFill>
+                                  <a:prstClr val="black"/>
+                                </a:solidFill>
+                              </a:ln>
+                            </wps:spPr>
+                            <wps:txbx>
+                              <w:txbxContent>
+                                <w:p>
+                                  <w:pPr>
+                                    <w:rPr>
+                                      <w:rFonts w:hint="eastAsia"/>
+                                    </w:rPr>
+                                  </w:pPr>
+                                  <w:r>
+                                    <w:rPr>
+                                      <w:rFonts w:hint="eastAsia"/>
+                                    </w:rPr>
+                                    <w:t>その</w:t>
+                                  </w:r>
+                                  <w:r>
+                                    <w:t>商品</w:t>
+                                  </w:r>
+                                  <w:r>
+                                    <w:rPr>
+                                      <w:rFonts w:hint="eastAsia"/>
+                                    </w:rPr>
+                                    <w:t>を</w:t>
+                                  </w:r>
+                                  <w:r>
+                                    <w:t>買うことが</w:t>
+                                  </w:r>
+                                  <w:r>
+                                    <w:rPr>
+                                      <w:rFonts w:hint="eastAsia"/>
+                                    </w:rPr>
+                                    <w:t>流行</w:t>
+                                  </w:r>
+                                  <w:r>
+                                    <w:t>に</w:t>
+                                  </w:r>
+                                </w:p>
+                              </w:txbxContent>
+                            </wps:txbx>
+                            <wps:bodyPr rot="0" spcFirstLastPara="0" vertOverflow="overflow" horzOverflow="overflow" vert="horz" wrap="square" lIns="91440" tIns="45720" rIns="91440" bIns="45720" numCol="1" spcCol="0" rtlCol="0" fromWordArt="0" anchor="t" anchorCtr="0" forceAA="0" compatLnSpc="1">
+                              <a:prstTxWarp prst="textNoShape">
+                                <a:avLst/>
+                              </a:prstTxWarp>
+                              <a:noAutofit/>
+                            </wps:bodyPr>
+                          </wps:wsp>
+                        </a:graphicData>
+                      </a:graphic>
+                      <wp14:sizeRelV relativeFrom="margin">
+                        <wp14:pctHeight>0</wp14:pctHeight>
+                      </wp14:sizeRelV>
+                    </wp:anchor>
+                  </w:drawing>
+                </mc:Choice>
+                <mc:Fallback>
+                  <w:pict>
+                    <v:shape w14:anchorId="0276E173" id="テキスト ボックス 3" o:spid="_x0000_s1034" type="#_x0000_t202" style="position:absolute;left:0;text-align:left;margin-left:271.9pt;margin-top:146pt;width:98.25pt;height:39.75pt;z-index:251661312;visibility:visible;mso-wrap-style:square;mso-height-percent:0;mso-wrap-distance-left:9pt;mso-wrap-distance-top:0;mso-wrap-distance-right:9pt;mso-wrap-distance-bottom:0;mso-position-horizontal:absolute;mso-position-horizontal-relative:text;mso-position-vertical:absolute;mso-position-vertical-relative:text;mso-height-percent:0;mso-height-relative:margin;v-text-anchor:top" o:gfxdata="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" fillcolor="white [3201]" strokeweight=".5pt">
+                      <v:textbox>
+                        <w:txbxContent>
+                          <w:p>
+                            <w:pPr>
+                              <w:rPr>
+                                <w:rFonts w:hint="eastAsia"/>
+                              </w:rPr>
+                            </w:pPr>
+                            <w:r>
+                              <w:rPr>
+                                <w:rFonts w:hint="eastAsia"/>
+                              </w:rPr>
+                              <w:t>その</w:t>
+                            </w:r>
+                            <w:r>
+                              <w:t>商品</w:t>
+                            </w:r>
+                            <w:r>
+                              <w:rPr>
+                                <w:rFonts w:hint="eastAsia"/>
+                              </w:rPr>
+                              <w:t>を</w:t>
+                            </w:r>
+                            <w:r>
+                              <w:t>買うことが</w:t>
+                            </w:r>
+                            <w:r>
+                              <w:rPr>
+                                <w:rFonts w:hint="eastAsia"/>
+                              </w:rPr>
+                              <w:t>流行</w:t>
+                            </w:r>
+                            <w:r>
+                              <w:t>に</w:t>
+                            </w:r>
+                          </w:p>
+                        </w:txbxContent>
+                      </v:textbox>
+                    </v:shape>
+                  </w:pict>
+                </mc:Fallback>
+              </mc:AlternateContent>
+            </w:r>
+            <w:r>
+              <w:rPr>
+                <w:rFonts w:ascii="HGSｺﾞｼｯｸE" w:eastAsia="HGSｺﾞｼｯｸE" w:hAnsi="HGSｺﾞｼｯｸE" w:hint="eastAsia"/>
+                <w:noProof/>
+              </w:rPr>
+              <mc:AlternateContent>
+                <mc:Choice Requires="wps">
+                  <w:drawing>
+                    <wp:anchor distT="0" distB="0" distL="114300" distR="114300" simplePos="0" relativeHeight="251660288" behindDoc="0" locked="0" layoutInCell="1" allowOverlap="1" wp14:anchorId="3A228303" wp14:editId="71CDB036">
+                      <wp:simplePos x="0" y="0"/>
+                      <wp:positionH relativeFrom="column">
+                        <wp:posOffset>4110355</wp:posOffset>
+                      </wp:positionH>
+                      <wp:positionV relativeFrom="paragraph">
+                        <wp:posOffset>568325</wp:posOffset>
+                      </wp:positionV>
+                      <wp:extent cx="1428750" cy="485775"/>
+                      <wp:effectExtent l="0" t="0" r="19050" b="28575"/>
+                      <wp:wrapNone/>
+                      <wp:docPr id="2" name="テキスト ボックス 2"/>
+                      <wp:cNvGraphicFramePr/>
+                      <a:graphic xmlns:a="http://schemas.openxmlformats.org/drawingml/2006/main">
+                        <a:graphicData uri="http://schemas.microsoft.com/office/word/2010/wordprocessingShape">
+                          <wps:wsp>
+                            <wps:cNvSpPr txBox="1"/>
+                            <wps:spPr>
+                              <a:xfrm>
+                                <a:off x="0" y="0"/>
+                                <a:ext cx="1428750" cy="485775"/>
+                              </a:xfrm>
+                              <a:prstGeom prst="rect">
+                                <a:avLst/>
+                              </a:prstGeom>
+                              <a:solidFill>
+                                <a:schemeClr val="lt1"/>
+                              </a:solidFill>
+                              <a:ln w="6350">
+                                <a:solidFill>
+                                  <a:prstClr val="black"/>
+                                </a:solidFill>
+                              </a:ln>
+                            </wps:spPr>
+                            <wps:txbx>
+                              <w:txbxContent>
+                                <w:p>
+                                  <w:r>
+                                    <w:rPr>
+                                      <w:rFonts w:hint="eastAsia"/>
+                                    </w:rPr>
+                                    <w:t>新商品</w:t>
+                                  </w:r>
+                                  <w:r>
+                                    <w:t>の技術・利便性</w:t>
+                                  </w:r>
+                                  <w:r>
+                                    <w:rPr>
+                                      <w:rFonts w:hint="eastAsia"/>
+                                    </w:rPr>
+                                    <w:t>により購入者</w:t>
+                                  </w:r>
+                                  <w:r>
+                                    <w:t>増加</w:t>
+                                  </w:r>
+                                </w:p>
+                                <w:p>
+                                  <w:pPr>
+                                    <w:rPr>
+                                      <w:rFonts w:hint="eastAsia"/>
+                                    </w:rPr>
+                                  </w:pPr>
+                                </w:p>
+                              </w:txbxContent>
+                            </wps:txbx>
+                            <wps:bodyPr rot="0" spcFirstLastPara="0" vertOverflow="overflow" horzOverflow="overflow" vert="horz" wrap="square" lIns="91440" tIns="45720" rIns="91440" bIns="45720" numCol="1" spcCol="0" rtlCol="0" fromWordArt="0" anchor="t" anchorCtr="0" forceAA="0" compatLnSpc="1">
+                              <a:prstTxWarp prst="textNoShape">
+                                <a:avLst/>
+                              </a:prstTxWarp>
+                              <a:noAutofit/>
+                            </wps:bodyPr>
+                          </wps:wsp>
+                        </a:graphicData>
+                      </a:graphic>
+                    </wp:anchor>
+                  </w:drawing>
+                </mc:Choice>
+                <mc:Fallback>
+                  <w:pict>
+                    <v:shape w14:anchorId="3A228303" id="テキスト ボックス 2" o:spid="_x0000_s1035" type="#_x0000_t202" style="position:absolute;left:0;text-align:left;margin-left:323.65pt;margin-top:44.75pt;width:112.5pt;height:38.25pt;z-index:251660288;visibility:visible;mso-wrap-style:square;mso-wrap-distance-left:9pt;mso-wrap-distance-top:0;mso-wrap-distance-right:9pt;mso-wrap-distance-bottom:0;mso-position-horizontal:absolute;mso-position-horizontal-relative:text;mso-position-vertical:absolute;mso-position-vertical-relative:text;v-text-anchor:top" o:gfxdata="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" fillcolor="white [3201]" strokeweight=".5pt">
+                      <v:textbox>
+                        <w:txbxContent>
+                          <w:p>
+                            <w:r>
+                              <w:rPr>
+                                <w:rFonts w:hint="eastAsia"/>
+                              </w:rPr>
+                              <w:t>新商品</w:t>
+                            </w:r>
+                            <w:r>
+                              <w:t>の技術・利便性</w:t>
+                            </w:r>
+                            <w:r>
+                              <w:rPr>
+                                <w:rFonts w:hint="eastAsia"/>
+                              </w:rPr>
+                              <w:t>により購入者</w:t>
+                            </w:r>
+                            <w:r>
+                              <w:t>増加</w:t>
+                            </w:r>
+                          </w:p>
+                          <w:p>
+                            <w:pPr>
+                              <w:rPr>
+                                <w:rFonts w:hint="eastAsia"/>
+                              </w:rPr>
+                            </w:pPr>
+                          </w:p>
+                        </w:txbxContent>
+                      </v:textbox>
+                    </v:shape>
+                  </w:pict>
+                </mc:Fallback>
+              </mc:AlternateContent>
+            </w:r>
+            <w:r>
+              <w:rPr>
+                <w:rFonts w:ascii="HGSｺﾞｼｯｸE" w:eastAsia="HGSｺﾞｼｯｸE" w:hAnsi="HGSｺﾞｼｯｸE" w:hint="eastAsia"/>
+                <w:noProof/>
+              </w:rPr>
+              <mc:AlternateContent>
+                <mc:Choice Requires="wps">
+                  <w:drawing>
+                    <wp:anchor distT="0" distB="0" distL="114300" distR="114300" simplePos="0" relativeHeight="251663360" behindDoc="0" locked="0" layoutInCell="1" allowOverlap="1" wp14:anchorId="26AF5ED2" wp14:editId="14CF2C91">
+                      <wp:simplePos x="0" y="0"/>
+                      <wp:positionH relativeFrom="column">
+                        <wp:posOffset>414655</wp:posOffset>
+                      </wp:positionH>
+                      <wp:positionV relativeFrom="paragraph">
+                        <wp:posOffset>501650</wp:posOffset>
+                      </wp:positionV>
+                      <wp:extent cx="1228725" cy="762000"/>
+                      <wp:effectExtent l="0" t="0" r="28575" b="19050"/>
+                      <wp:wrapNone/>
+                      <wp:docPr id="5" name="テキスト ボックス 5"/>
+                      <wp:cNvGraphicFramePr/>
+                      <a:graphic xmlns:a="http://schemas.openxmlformats.org/drawingml/2006/main">
+                        <a:graphicData uri="http://schemas.microsoft.com/office/word/2010/wordprocessingShape">
+                          <wps:wsp>
+                            <wps:cNvSpPr txBox="1"/>
+                            <wps:spPr>
+                              <a:xfrm>
+                                <a:off x="0" y="0"/>
+                                <a:ext cx="1228725" cy="762000"/>
+                              </a:xfrm>
+                              <a:prstGeom prst="rect">
+                                <a:avLst/>
+                              </a:prstGeom>
+                              <a:solidFill>
+                                <a:schemeClr val="lt1"/>
+                              </a:solidFill>
+                              <a:ln w="6350">
+                                <a:solidFill>
+                                  <a:prstClr val="black"/>
+                                </a:solidFill>
+                              </a:ln>
+                            </wps:spPr>
+                            <wps:txbx>
+                              <w:txbxContent>
+                                <w:p>
+                                  <w:pPr>
+                                    <w:rPr>
+                                      <w:rFonts w:hint="eastAsia"/>
+                                    </w:rPr>
+                                  </w:pPr>
+                                  <w:r>
+                                    <w:rPr>
+                                      <w:rFonts w:hint="eastAsia"/>
+                                    </w:rPr>
+                                    <w:t>時間が</w:t>
+                                  </w:r>
+                                  <w:r>
+                                    <w:t>たち、</w:t>
+                                  </w:r>
+                                  <w:r>
+                                    <w:rPr>
+                                      <w:rFonts w:hint="eastAsia"/>
+                                    </w:rPr>
+                                    <w:t>人気</w:t>
+                                  </w:r>
+                                  <w:r>
+                                    <w:t>が落ち、購入者も減ってくる</w:t>
+                                  </w:r>
+                                </w:p>
+                              </w:txbxContent>
+                            </wps:txbx>
+                            <wps:bodyPr rot="0" spcFirstLastPara="0" vertOverflow="overflow" horzOverflow="overflow" vert="horz" wrap="square" lIns="91440" tIns="45720" rIns="91440" bIns="45720" numCol="1" spcCol="0" rtlCol="0" fromWordArt="0" anchor="t" anchorCtr="0" forceAA="0" compatLnSpc="1">
+                              <a:prstTxWarp prst="textNoShape">
+                                <a:avLst/>
+                              </a:prstTxWarp>
+                              <a:noAutofit/>
+                            </wps:bodyPr>
+                          </wps:wsp>
+                        </a:graphicData>
+                      </a:graphic>
+                      <wp14:sizeRelV relativeFrom="margin">
+                        <wp14:pctHeight>0</wp14:pctHeight>
+                      </wp14:sizeRelV>
+                    </wp:anchor>
+                  </w:drawing>
+                </mc:Choice>
+                <mc:Fallback>
+                  <w:pict>
+                    <v:shape w14:anchorId="26AF5ED2" id="テキスト ボックス 5" o:spid="_x0000_s1036" type="#_x0000_t202" style="position:absolute;left:0;text-align:left;margin-left:32.65pt;margin-top:39.5pt;width:96.75pt;height:60pt;z-index:251663360;visibility:visible;mso-wrap-style:square;mso-height-percent:0;mso-wrap-distance-left:9pt;mso-wrap-distance-top:0;mso-wrap-distance-right:9pt;mso-wrap-distance-bottom:0;mso-position-horizontal:absolute;mso-position-horizontal-relative:text;mso-position-vertical:absolute;mso-position-vertical-relative:text;mso-height-percent:0;mso-height-relative:margin;v-text-anchor:top" o:gfxdata="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" fillcolor="white [3201]" strokeweight=".5pt">
+                      <v:textbox>
+                        <w:txbxContent>
+                          <w:p>
+                            <w:pPr>
+                              <w:rPr>
+                                <w:rFonts w:hint="eastAsia"/>
+                              </w:rPr>
+                            </w:pPr>
+                            <w:r>
+                              <w:rPr>
+                                <w:rFonts w:hint="eastAsia"/>
+                              </w:rPr>
+                              <w:t>時間が</w:t>
+                            </w:r>
+                            <w:r>
+                              <w:t>たち、</w:t>
+                            </w:r>
+                            <w:r>
+                              <w:rPr>
+                                <w:rFonts w:hint="eastAsia"/>
+                              </w:rPr>
+                              <w:t>人気</w:t>
+                            </w:r>
+                            <w:r>
+                              <w:t>が落ち、購入者も減ってくる</w:t>
+                            </w:r>
+                          </w:p>
+                        </w:txbxContent>
+                      </v:textbox>
+                    </v:shape>
+                  </w:pict>
+                </mc:Fallback>
+              </mc:AlternateContent>
             </w:r>
           </w:p>
         </w:tc>
@@ -646,34 +2028,20 @@
       </w:pPr>
       <w:r>
         <w:rPr>
-          <mc:AlternateContent>
-            <mc:Choice Requires="w16se">
-              <w:rFonts w:ascii="HGSｺﾞｼｯｸE" w:eastAsia="HGSｺﾞｼｯｸE" w:hAnsi="HGSｺﾞｼｯｸE" w:hint="eastAsia"/>
-            </mc:Choice>
-            <mc:Fallback>
-              <w:rFonts w:ascii="Segoe UI Emoji" w:eastAsia="Segoe UI Emoji" w:hAnsi="Segoe UI Emoji" w:cs="Segoe UI Emoji"/>
-            </mc:Fallback>
-          </mc:AlternateContent>
+          <w:rFonts w:ascii="Segoe UI Emoji" w:eastAsia="Segoe UI Emoji" w:hAnsi="Segoe UI Emoji" w:cs="Segoe UI Emoji"/>
         </w:rPr>
-        <mc:AlternateContent>
-          <mc:Choice Requires="w16se">
-            <w16se:symEx w16se:font="Segoe UI Emoji" w16se:char="25A1"/>
-          </mc:Choice>
-          <mc:Fallback>
-            <w:t>□</w:t>
-          </mc:Fallback>
-        </mc:AlternateContent>
+        <w:t>□</w:t>
       </w:r>
       <w:r>
         <w:rPr>
-          <w:rFonts w:ascii="HGSｺﾞｼｯｸE" w:eastAsia="HGSｺﾞｼｯｸE" w:hAnsi="HGSｺﾞｼｯｸE" w:hint="eastAsia"/>
+          <w:rFonts w:ascii="HGSｺﾞｼｯｸE" w:eastAsia="HGSｺﾞｼｯｸE" w:hAnsi="HGSｺﾞｼｯｸE" w:cs="HGSｺﾞｼｯｸE"/>
         </w:rPr>
         <w:t>裏面へつづく</w:t>
       </w:r>
     </w:p>
     <w:sectPr>
       <w:pgSz w:w="11906" w:h="16838"/>
-      <w:pgMar w:top="1985" w:right="1701" w:bottom="1701" w:left="1701" w:header="851" w:footer="992" w:gutter="0"/>
+      <w:pgMar w:top="1440" w:right="1080" w:bottom="1440" w:left="1080" w:header="851" w:footer="992" w:gutter="0"/>
       <w:cols w:space="425"/>
       <w:docGrid w:type="lines" w:linePitch="360"/>
     </w:sectPr>
@@ -682,7 +2050,7 @@
 </file>
 
 <file path=word/endnotes.xml><?xml version="1.0" encoding="utf-8"?>
-<w:endnotes xmlns:wpc="http://schemas.microsoft.com/office/word/2010/wordprocessingCanvas" xmlns:cx="http://schemas.microsoft.com/office/drawing/2014/chartex" xmlns:cx1="http://schemas.microsoft.com/office/drawing/2015/9/8/chartex" xmlns:cx2="http://schemas.microsoft.com/office/drawing/2015/10/21/chartex" xmlns:mc="http://schemas.openxmlformats.org/markup-compatibility/2006" xmlns:o="urn:schemas-microsoft-com:office:office" xmlns:r="http://schemas.openxmlformats.org/officeDocument/2006/relationships" xmlns:m="http://schemas.openxmlformats.org/officeDocument/2006/math" xmlns:v="urn:schemas-microsoft-com:vml" xmlns:wp14="http://schemas.microsoft.com/office/word/2010/wordprocessingDrawing" xmlns:wp="http://schemas.openxmlformats.org/drawingml/2006/wordprocessingDrawing" xmlns:w10="urn:schemas-microsoft-com:office:word" xmlns:w="http://schemas.openxmlformats.org/wordprocessingml/2006/main" xmlns:w14="http://schemas.microsoft.com/office/word/2010/wordml" xmlns:w15="http://schemas.microsoft.com/office/word/2012/wordml" xmlns:w16se="http://schemas.microsoft.com/office/word/2015/wordml/symex" xmlns:wpg="http://schemas.microsoft.com/office/word/2010/wordprocessingGroup" xmlns:wpi="http://schemas.microsoft.com/office/word/2010/wordprocessingInk" xmlns:wne="http://schemas.microsoft.com/office/word/2006/wordml" xmlns:wps="http://schemas.microsoft.com/office/word/2010/wordprocessingShape" mc:Ignorable="w14 w15 w16se wp14">
+<w:endnotes xmlns:wpc="http://schemas.microsoft.com/office/word/2010/wordprocessingCanvas" xmlns:cx="http://schemas.microsoft.com/office/drawing/2014/chartex" xmlns:cx1="http://schemas.microsoft.com/office/drawing/2015/9/8/chartex" xmlns:mc="http://schemas.openxmlformats.org/markup-compatibility/2006" xmlns:o="urn:schemas-microsoft-com:office:office" xmlns:r="http://schemas.openxmlformats.org/officeDocument/2006/relationships" xmlns:m="http://schemas.openxmlformats.org/officeDocument/2006/math" xmlns:v="urn:schemas-microsoft-com:vml" xmlns:wp14="http://schemas.microsoft.com/office/word/2010/wordprocessingDrawing" xmlns:wp="http://schemas.openxmlformats.org/drawingml/2006/wordprocessingDrawing" xmlns:w10="urn:schemas-microsoft-com:office:word" xmlns:w="http://schemas.openxmlformats.org/wordprocessingml/2006/main" xmlns:w14="http://schemas.microsoft.com/office/word/2010/wordml" xmlns:w15="http://schemas.microsoft.com/office/word/2012/wordml" xmlns:w16se="http://schemas.microsoft.com/office/word/2015/wordml/symex" xmlns:wpg="http://schemas.microsoft.com/office/word/2010/wordprocessingGroup" xmlns:wpi="http://schemas.microsoft.com/office/word/2010/wordprocessingInk" xmlns:wne="http://schemas.microsoft.com/office/word/2006/wordml" xmlns:wps="http://schemas.microsoft.com/office/word/2010/wordprocessingShape" mc:Ignorable="w14 w15 w16se wp14">
   <w:endnote w:type="separator" w:id="-1">
     <w:p>
       <w:r>
@@ -701,7 +2069,7 @@
 </file>
 
 <file path=word/footnotes.xml><?xml version="1.0" encoding="utf-8"?>
-<w:footnotes xmlns:wpc="http://schemas.microsoft.com/office/word/2010/wordprocessingCanvas" xmlns:cx="http://schemas.microsoft.com/office/drawing/2014/chartex" xmlns:cx1="http://schemas.microsoft.com/office/drawing/2015/9/8/chartex" xmlns:cx2="http://schemas.microsoft.com/office/drawing/2015/10/21/chartex" xmlns:mc="http://schemas.openxmlformats.org/markup-compatibility/2006" xmlns:o="urn:schemas-microsoft-com:office:office" xmlns:r="http://schemas.openxmlformats.org/officeDocument/2006/relationships" xmlns:m="http://schemas.openxmlformats.org/officeDocument/2006/math" xmlns:v="urn:schemas-microsoft-com:vml" xmlns:wp14="http://schemas.microsoft.com/office/word/2010/wordprocessingDrawing" xmlns:wp="http://schemas.openxmlformats.org/drawingml/2006/wordprocessingDrawing" xmlns:w10="urn:schemas-microsoft-com:office:word" xmlns:w="http://schemas.openxmlformats.org/wordprocessingml/2006/main" xmlns:w14="http://schemas.microsoft.com/office/word/2010/wordml" xmlns:w15="http://schemas.microsoft.com/office/word/2012/wordml" xmlns:w16se="http://schemas.microsoft.com/office/word/2015/wordml/symex" xmlns:wpg="http://schemas.microsoft.com/office/word/2010/wordprocessingGroup" xmlns:wpi="http://schemas.microsoft.com/office/word/2010/wordprocessingInk" xmlns:wne="http://schemas.microsoft.com/office/word/2006/wordml" xmlns:wps="http://schemas.microsoft.com/office/word/2010/wordprocessingShape" mc:Ignorable="w14 w15 w16se wp14">
+<w:footnotes xmlns:wpc="http://schemas.microsoft.com/office/word/2010/wordprocessingCanvas" xmlns:cx="http://schemas.microsoft.com/office/drawing/2014/chartex" xmlns:cx1="http://schemas.microsoft.com/office/drawing/2015/9/8/chartex" xmlns:mc="http://schemas.openxmlformats.org/markup-compatibility/2006" xmlns:o="urn:schemas-microsoft-com:office:office" xmlns:r="http://schemas.openxmlformats.org/officeDocument/2006/relationships" xmlns:m="http://schemas.openxmlformats.org/officeDocument/2006/math" xmlns:v="urn:schemas-microsoft-com:vml" xmlns:wp14="http://schemas.microsoft.com/office/word/2010/wordprocessingDrawing" xmlns:wp="http://schemas.openxmlformats.org/drawingml/2006/wordprocessingDrawing" xmlns:w10="urn:schemas-microsoft-com:office:word" xmlns:w="http://schemas.openxmlformats.org/wordprocessingml/2006/main" xmlns:w14="http://schemas.microsoft.com/office/word/2010/wordml" xmlns:w15="http://schemas.microsoft.com/office/word/2012/wordml" xmlns:w16se="http://schemas.microsoft.com/office/word/2015/wordml/symex" xmlns:wpg="http://schemas.microsoft.com/office/word/2010/wordprocessingGroup" xmlns:wpi="http://schemas.microsoft.com/office/word/2010/wordprocessingInk" xmlns:wne="http://schemas.microsoft.com/office/word/2006/wordml" xmlns:wps="http://schemas.microsoft.com/office/word/2010/wordprocessingShape" mc:Ignorable="w14 w15 w16se wp14">
   <w:footnote w:type="separator" w:id="-1">
     <w:p>
       <w:r>
@@ -720,7 +2088,7 @@
 </file>
 
 <file path=word/numbering.xml><?xml version="1.0" encoding="utf-8"?>
-<w:numbering xmlns:wpc="http://schemas.microsoft.com/office/word/2010/wordprocessingCanvas" xmlns:cx="http://schemas.microsoft.com/office/drawing/2014/chartex" xmlns:cx1="http://schemas.microsoft.com/office/drawing/2015/9/8/chartex" xmlns:cx2="http://schemas.microsoft.com/office/drawing/2015/10/21/chartex" xmlns:mc="http://schemas.openxmlformats.org/markup-compatibility/2006" xmlns:o="urn:schemas-microsoft-com:office:office" xmlns:r="http://schemas.openxmlformats.org/officeDocument/2006/relationships" xmlns:m="http://schemas.openxmlformats.org/officeDocument/2006/math" xmlns:v="urn:schemas-microsoft-com:vml" xmlns:wp14="http://schemas.microsoft.com/office/word/2010/wordprocessingDrawing" xmlns:wp="http://schemas.openxmlformats.org/drawingml/2006/wordprocessingDrawing" xmlns:w10="urn:schemas-microsoft-com:office:word" xmlns:w="http://schemas.openxmlformats.org/wordprocessingml/2006/main" xmlns:w14="http://schemas.microsoft.com/office/word/2010/wordml" xmlns:w15="http://schemas.microsoft.com/office/word/2012/wordml" xmlns:w16se="http://schemas.microsoft.com/office/word/2015/wordml/symex" xmlns:wpg="http://schemas.microsoft.com/office/word/2010/wordprocessingGroup" xmlns:wpi="http://schemas.microsoft.com/office/word/2010/wordprocessingInk" xmlns:wne="http://schemas.microsoft.com/office/word/2006/wordml" xmlns:wps="http://schemas.microsoft.com/office/word/2010/wordprocessingShape" mc:Ignorable="w14 w15 w16se wp14">
+<w:numbering xmlns:wpc="http://schemas.microsoft.com/office/word/2010/wordprocessingCanvas" xmlns:cx="http://schemas.microsoft.com/office/drawing/2014/chartex" xmlns:cx1="http://schemas.microsoft.com/office/drawing/2015/9/8/chartex" xmlns:mc="http://schemas.openxmlformats.org/markup-compatibility/2006" xmlns:o="urn:schemas-microsoft-com:office:office" xmlns:r="http://schemas.openxmlformats.org/officeDocument/2006/relationships" xmlns:m="http://schemas.openxmlformats.org/officeDocument/2006/math" xmlns:v="urn:schemas-microsoft-com:vml" xmlns:wp14="http://schemas.microsoft.com/office/word/2010/wordprocessingDrawing" xmlns:wp="http://schemas.openxmlformats.org/drawingml/2006/wordprocessingDrawing" xmlns:w10="urn:schemas-microsoft-com:office:word" xmlns:w="http://schemas.openxmlformats.org/wordprocessingml/2006/main" xmlns:w14="http://schemas.microsoft.com/office/word/2010/wordml" xmlns:w15="http://schemas.microsoft.com/office/word/2012/wordml" xmlns:w16se="http://schemas.microsoft.com/office/word/2015/wordml/symex" xmlns:wpg="http://schemas.microsoft.com/office/word/2010/wordprocessingGroup" xmlns:wpi="http://schemas.microsoft.com/office/word/2010/wordprocessingInk" xmlns:wne="http://schemas.microsoft.com/office/word/2006/wordml" xmlns:wps="http://schemas.microsoft.com/office/word/2010/wordprocessingShape" mc:Ignorable="w14 w15 w16se wp14">
   <w:abstractNum w:abstractNumId="0" w15:restartNumberingAfterBreak="0">
     <w:nsid w:val="04310A88"/>
     <w:multiLevelType w:val="hybridMultilevel"/>
@@ -1566,7 +2934,7 @@
     </w:rPrDefault>
     <w:pPrDefault/>
   </w:docDefaults>
-  <w:latentStyles w:defLockedState="0" w:defUIPriority="99" w:defSemiHidden="0" w:defUnhideWhenUsed="0" w:defQFormat="0" w:count="372">
+  <w:latentStyles w:defLockedState="0" w:defUIPriority="99" w:defSemiHidden="0" w:defUnhideWhenUsed="0" w:defQFormat="0" w:count="371">
     <w:lsdException w:name="Normal" w:uiPriority="0" w:qFormat="1"/>
     <w:lsdException w:name="heading 1" w:uiPriority="9" w:qFormat="1"/>
     <w:lsdException w:name="heading 2" w:semiHidden="1" w:uiPriority="9" w:unhideWhenUsed="1" w:qFormat="1"/>
@@ -1938,7 +3306,6 @@
     <w:lsdException w:name="List Table 5 Dark Accent 6" w:uiPriority="50"/>
     <w:lsdException w:name="List Table 6 Colorful Accent 6" w:uiPriority="51"/>
     <w:lsdException w:name="List Table 7 Colorful Accent 6" w:uiPriority="52"/>
-    <w:lsdException w:name="Mention" w:semiHidden="1" w:unhideWhenUsed="1"/>
   </w:latentStyles>
   <w:style w:type="paragraph" w:default="1" w:styleId="a">
     <w:name w:val="Normal"/>

</xml_diff>